<commit_message>
I messed a git thing up lol
</commit_message>
<xml_diff>
--- a/Resume_Fa2025_all.docx
+++ b/Resume_Fa2025_all.docx
@@ -18,16 +18,7 @@
           <w:sz w:val="36"/>
           <w:szCs w:val="22"/>
         </w:rPr>
-        <w:t>Erin Coulon</w:t>
-      </w:r>
-      <w:r>
-        <w:rPr>
-          <w:rFonts w:asciiTheme="majorHAnsi" w:hAnsiTheme="majorHAnsi" w:cstheme="majorHAnsi"/>
-          <w:b/>
-          <w:sz w:val="36"/>
-          <w:szCs w:val="22"/>
-        </w:rPr>
-        <w:t xml:space="preserve"> </w:t>
+        <w:t xml:space="preserve">Erin Coulon </w:t>
       </w:r>
       <w:r>
         <w:rPr>
@@ -127,36 +118,14 @@
         <w:rPr>
           <w:rFonts w:asciiTheme="majorHAnsi" w:hAnsiTheme="majorHAnsi" w:cstheme="majorHAnsi"/>
         </w:rPr>
-        <w:t>linkedin.com/in/</w:t>
-      </w:r>
-      <w:proofErr w:type="spellStart"/>
-      <w:r>
-        <w:rPr>
-          <w:rFonts w:asciiTheme="majorHAnsi" w:hAnsiTheme="majorHAnsi" w:cstheme="majorHAnsi"/>
-        </w:rPr>
-        <w:t>erin-coulon</w:t>
-      </w:r>
-      <w:proofErr w:type="spellEnd"/>
-      <w:r>
-        <w:rPr>
-          <w:rFonts w:asciiTheme="majorHAnsi" w:hAnsiTheme="majorHAnsi" w:cstheme="majorHAnsi"/>
-        </w:rPr>
-        <w:t>/</w:t>
-      </w:r>
-      <w:r>
-        <w:rPr>
-          <w:rFonts w:asciiTheme="majorHAnsi" w:hAnsiTheme="majorHAnsi" w:cstheme="majorHAnsi"/>
-        </w:rPr>
-        <w:t xml:space="preserve">| </w:t>
-      </w:r>
-      <w:proofErr w:type="spellStart"/>
-      <w:r>
-        <w:rPr>
-          <w:rFonts w:asciiTheme="majorHAnsi" w:hAnsiTheme="majorHAnsi" w:cstheme="majorHAnsi"/>
-        </w:rPr>
-        <w:t>Github</w:t>
-      </w:r>
-      <w:proofErr w:type="spellEnd"/>
+        <w:t>linkedin.com/in/erin-coulon/</w:t>
+      </w:r>
+      <w:r>
+        <w:rPr>
+          <w:rFonts w:asciiTheme="majorHAnsi" w:hAnsiTheme="majorHAnsi" w:cstheme="majorHAnsi"/>
+        </w:rPr>
+        <w:t>| Github</w:t>
+      </w:r>
     </w:p>
     <w:p>
       <w:pPr>
@@ -447,31 +416,7 @@
           <w:sz w:val="22"/>
           <w:szCs w:val="22"/>
         </w:rPr>
-        <w:t xml:space="preserve"> Computer Systems Organization, Embedded Systems, Data Structures, Algorithms, Distributed Systems and IOT, Network Security, MOS VLSI Digital Circuit Design, Probability Theory, Discrete Math, </w:t>
-      </w:r>
-      <w:r>
-        <w:rPr>
-          <w:rFonts w:asciiTheme="majorHAnsi" w:hAnsiTheme="majorHAnsi" w:cstheme="majorHAnsi"/>
-          <w:sz w:val="22"/>
-          <w:szCs w:val="22"/>
-        </w:rPr>
-        <w:t>Operating Systems, Digital Circuits</w:t>
-      </w:r>
-      <w:r>
-        <w:rPr>
-          <w:rFonts w:asciiTheme="majorHAnsi" w:hAnsiTheme="majorHAnsi" w:cstheme="majorHAnsi"/>
-          <w:sz w:val="22"/>
-          <w:szCs w:val="22"/>
-        </w:rPr>
-        <w:t xml:space="preserve">, ML Hardware Accelerators, </w:t>
-      </w:r>
-      <w:r>
-        <w:rPr>
-          <w:rFonts w:asciiTheme="majorHAnsi" w:hAnsiTheme="majorHAnsi" w:cstheme="majorHAnsi"/>
-          <w:sz w:val="22"/>
-          <w:szCs w:val="22"/>
-        </w:rPr>
-        <w:t>Computer Architecture</w:t>
+        <w:t xml:space="preserve"> Computer Systems Organization, Embedded Systems, Data Structures, Algorithms, Distributed Systems and IOT, Network Security, MOS VLSI Digital Circuit Design, Probability Theory, Discrete Math, Operating Systems, Digital Circuits, ML Hardware Accelerators, Computer Architecture</w:t>
       </w:r>
     </w:p>
     <w:p>
@@ -559,31 +504,7 @@
           <w:sz w:val="22"/>
           <w:szCs w:val="22"/>
         </w:rPr>
-        <w:t>, Verilog</w:t>
-      </w:r>
-      <w:r>
-        <w:rPr>
-          <w:rFonts w:asciiTheme="majorHAnsi" w:hAnsiTheme="majorHAnsi" w:cstheme="majorHAnsi"/>
-          <w:sz w:val="22"/>
-          <w:szCs w:val="22"/>
-        </w:rPr>
-        <w:t xml:space="preserve"> HDL</w:t>
-      </w:r>
-      <w:r>
-        <w:rPr>
-          <w:rFonts w:asciiTheme="majorHAnsi" w:hAnsiTheme="majorHAnsi" w:cstheme="majorHAnsi"/>
-          <w:sz w:val="22"/>
-          <w:szCs w:val="22"/>
-        </w:rPr>
-        <w:t>, SystemVerilog</w:t>
-      </w:r>
-      <w:r>
-        <w:rPr>
-          <w:rFonts w:asciiTheme="majorHAnsi" w:hAnsiTheme="majorHAnsi" w:cstheme="majorHAnsi"/>
-          <w:sz w:val="22"/>
-          <w:szCs w:val="22"/>
-        </w:rPr>
-        <w:t>, Bash</w:t>
+        <w:t>, Verilog HDL, SystemVerilog, Bash</w:t>
       </w:r>
     </w:p>
     <w:p>
@@ -612,15 +533,7 @@
           <w:sz w:val="22"/>
           <w:szCs w:val="22"/>
         </w:rPr>
-        <w:t xml:space="preserve"> Embedded development (Yocto, STM32cube, Azure ThreadX RTOS), FPGA &amp; Hardware Design (Vivado, Verilator, </w:t>
-      </w:r>
-      <w:r>
-        <w:rPr>
-          <w:rFonts w:asciiTheme="majorHAnsi" w:hAnsiTheme="majorHAnsi" w:cstheme="majorHAnsi"/>
-          <w:sz w:val="22"/>
-          <w:szCs w:val="22"/>
-        </w:rPr>
-        <w:t>Cadence Virtuoso, Quartus), Version control and tooling (git, docker, gdb)</w:t>
+        <w:t xml:space="preserve"> Embedded development (Yocto, STM32cube, Azure ThreadX RTOS), FPGA &amp; Hardware Design (Vivado, Verilator, Cadence Virtuoso, Quartus), Version control and tooling (git, docker, gdb)</w:t>
       </w:r>
     </w:p>
     <w:p>
@@ -694,36 +607,38 @@
         </w:tabs>
         <w:rPr>
           <w:rFonts w:asciiTheme="majorHAnsi" w:hAnsiTheme="majorHAnsi" w:cstheme="majorHAnsi"/>
+          <w:b/>
           <w:sz w:val="10"/>
           <w:szCs w:val="10"/>
-        </w:rPr>
-      </w:pPr>
-    </w:p>
-    <w:p>
-      <w:pPr>
-        <w:tabs>
-          <w:tab w:val="right" w:pos="10800"/>
-        </w:tabs>
-        <w:rPr>
-          <w:rFonts w:asciiTheme="majorHAnsi" w:hAnsiTheme="majorHAnsi" w:cstheme="majorHAnsi"/>
-          <w:b/>
           <w:u w:val="single"/>
         </w:rPr>
       </w:pPr>
-      <w:r>
+    </w:p>
+    <w:p>
+      <w:pPr>
+        <w:tabs>
+          <w:tab w:val="right" w:pos="10800"/>
+        </w:tabs>
         <w:rPr>
           <w:rFonts w:asciiTheme="majorHAnsi" w:hAnsiTheme="majorHAnsi" w:cstheme="majorHAnsi"/>
           <w:b/>
           <w:u w:val="single"/>
         </w:rPr>
-        <w:t>RESEARCH EXPERIENCE</w:t>
-      </w:r>
+      </w:pPr>
       <w:r>
         <w:rPr>
           <w:rFonts w:asciiTheme="majorHAnsi" w:hAnsiTheme="majorHAnsi" w:cstheme="majorHAnsi"/>
           <w:b/>
           <w:u w:val="single"/>
         </w:rPr>
+        <w:t>PROFESSIONAL EXPERIENCE</w:t>
+      </w:r>
+      <w:r>
+        <w:rPr>
+          <w:rFonts w:asciiTheme="majorHAnsi" w:hAnsiTheme="majorHAnsi" w:cstheme="majorHAnsi"/>
+          <w:b/>
+          <w:u w:val="single"/>
+        </w:rPr>
         <w:tab/>
       </w:r>
     </w:p>
@@ -745,7 +660,7 @@
           <w:sz w:val="22"/>
           <w:szCs w:val="22"/>
         </w:rPr>
-        <w:t>Massachusetts Institute of Technology</w:t>
+        <w:t>Johns Hopkins University Applied Physics Lab</w:t>
       </w:r>
       <w:r>
         <w:rPr>
@@ -762,36 +677,29 @@
           <w:sz w:val="22"/>
           <w:szCs w:val="22"/>
         </w:rPr>
-        <w:t>Cambridge</w:t>
-      </w:r>
-      <w:r>
-        <w:rPr>
-          <w:rFonts w:asciiTheme="majorHAnsi" w:hAnsiTheme="majorHAnsi" w:cstheme="majorHAnsi"/>
-          <w:sz w:val="22"/>
-          <w:szCs w:val="22"/>
-        </w:rPr>
-        <w:t>, MA</w:t>
-      </w:r>
-    </w:p>
-    <w:p>
-      <w:pPr>
-        <w:tabs>
-          <w:tab w:val="right" w:pos="10800"/>
-        </w:tabs>
-        <w:rPr>
-          <w:rFonts w:asciiTheme="majorHAnsi" w:hAnsiTheme="majorHAnsi" w:cstheme="majorHAnsi"/>
-          <w:sz w:val="22"/>
-          <w:szCs w:val="22"/>
-        </w:rPr>
-      </w:pPr>
-      <w:r>
-        <w:rPr>
-          <w:rFonts w:asciiTheme="majorHAnsi" w:hAnsiTheme="majorHAnsi" w:cstheme="majorHAnsi"/>
-          <w:i/>
-          <w:sz w:val="22"/>
-          <w:szCs w:val="22"/>
-        </w:rPr>
-        <w:t>Graduate Researcher</w:t>
+        <w:t>Laurel, MD</w:t>
+      </w:r>
+    </w:p>
+    <w:p>
+      <w:pPr>
+        <w:tabs>
+          <w:tab w:val="right" w:pos="10800"/>
+        </w:tabs>
+        <w:rPr>
+          <w:rFonts w:asciiTheme="majorHAnsi" w:hAnsiTheme="majorHAnsi" w:cstheme="majorHAnsi"/>
+          <w:i/>
+          <w:sz w:val="22"/>
+          <w:szCs w:val="22"/>
+        </w:rPr>
+      </w:pPr>
+      <w:r>
+        <w:rPr>
+          <w:rFonts w:asciiTheme="majorHAnsi" w:hAnsiTheme="majorHAnsi" w:cstheme="majorHAnsi"/>
+          <w:i/>
+          <w:sz w:val="22"/>
+          <w:szCs w:val="22"/>
+        </w:rPr>
+        <w:t>Embedded Software and FPGA Engineer</w:t>
       </w:r>
       <w:r>
         <w:rPr>
@@ -808,12 +716,11 @@
           <w:sz w:val="22"/>
           <w:szCs w:val="22"/>
         </w:rPr>
-        <w:t>Month YYYY</w:t>
-      </w:r>
-      <w:r>
-        <w:rPr>
-          <w:rFonts w:asciiTheme="majorHAnsi" w:hAnsiTheme="majorHAnsi" w:cstheme="majorHAnsi"/>
-          <w:i/>
+        <w:t>May</w:t>
+      </w:r>
+      <w:r>
+        <w:rPr>
+          <w:rFonts w:asciiTheme="majorHAnsi" w:hAnsiTheme="majorHAnsi" w:cstheme="majorHAnsi"/>
           <w:sz w:val="22"/>
           <w:szCs w:val="22"/>
         </w:rPr>
@@ -825,7 +732,32 @@
           <w:sz w:val="22"/>
           <w:szCs w:val="22"/>
         </w:rPr>
-        <w:t>– Present or Month YYYY</w:t>
+        <w:t>2025</w:t>
+      </w:r>
+      <w:r>
+        <w:rPr>
+          <w:rFonts w:asciiTheme="majorHAnsi" w:hAnsiTheme="majorHAnsi" w:cstheme="majorHAnsi"/>
+          <w:i/>
+          <w:sz w:val="22"/>
+          <w:szCs w:val="22"/>
+        </w:rPr>
+        <w:t xml:space="preserve"> </w:t>
+      </w:r>
+      <w:r>
+        <w:rPr>
+          <w:rFonts w:asciiTheme="majorHAnsi" w:hAnsiTheme="majorHAnsi" w:cstheme="majorHAnsi"/>
+          <w:sz w:val="22"/>
+          <w:szCs w:val="22"/>
+        </w:rPr>
+        <w:t xml:space="preserve">– </w:t>
+      </w:r>
+      <w:r>
+        <w:rPr>
+          <w:rFonts w:asciiTheme="majorHAnsi" w:hAnsiTheme="majorHAnsi" w:cstheme="majorHAnsi"/>
+          <w:sz w:val="22"/>
+          <w:szCs w:val="22"/>
+        </w:rPr>
+        <w:t>August 2025</w:t>
       </w:r>
     </w:p>
     <w:p>
@@ -850,47 +782,18 @@
           <w:sz w:val="22"/>
           <w:szCs w:val="22"/>
         </w:rPr>
-        <w:t>Lorem ipsum dolor sit amet, consectetur adipiscing elit, sed do eiusmod tempor incididunt ut labore et dolore magna aliqua</w:t>
-      </w:r>
-      <w:r>
-        <w:rPr>
-          <w:rFonts w:asciiTheme="majorHAnsi" w:hAnsiTheme="majorHAnsi" w:cstheme="majorHAnsi"/>
-          <w:sz w:val="22"/>
-          <w:szCs w:val="22"/>
-        </w:rPr>
-        <w:t>;</w:t>
-      </w:r>
-      <w:r>
-        <w:rPr>
-          <w:rFonts w:asciiTheme="majorHAnsi" w:hAnsiTheme="majorHAnsi" w:cstheme="majorHAnsi"/>
-          <w:sz w:val="22"/>
-          <w:szCs w:val="22"/>
-        </w:rPr>
-        <w:t xml:space="preserve"> </w:t>
-      </w:r>
-      <w:r>
-        <w:rPr>
-          <w:rFonts w:asciiTheme="majorHAnsi" w:hAnsiTheme="majorHAnsi" w:cstheme="majorHAnsi"/>
-          <w:sz w:val="22"/>
-          <w:szCs w:val="22"/>
-        </w:rPr>
-        <w:t>u</w:t>
-      </w:r>
-      <w:r>
-        <w:rPr>
-          <w:rFonts w:asciiTheme="majorHAnsi" w:hAnsiTheme="majorHAnsi" w:cstheme="majorHAnsi"/>
-          <w:sz w:val="22"/>
-          <w:szCs w:val="22"/>
-        </w:rPr>
-        <w:t>t enim ad minim veniam, quis nostrud exercitation ullamco laboris nisi</w:t>
-      </w:r>
-      <w:r>
-        <w:rPr>
-          <w:rFonts w:asciiTheme="majorHAnsi" w:hAnsiTheme="majorHAnsi" w:cstheme="majorHAnsi"/>
-          <w:sz w:val="22"/>
-          <w:szCs w:val="22"/>
-        </w:rPr>
-        <w:t xml:space="preserve"> (P1, P2)</w:t>
+        <w:t xml:space="preserve">Integrated a 3-axis accelerometer with a Mercury ST1 Zynq 7000 </w:t>
+      </w:r>
+      <w:r>
+        <w:t>System</w:t>
+      </w:r>
+      <w:r>
+        <w:rPr>
+          <w:rFonts w:asciiTheme="majorHAnsi" w:hAnsiTheme="majorHAnsi" w:cstheme="majorHAnsi"/>
+          <w:sz w:val="22"/>
+          <w:szCs w:val="22"/>
+        </w:rPr>
+        <w:t>-on-Module (SoM) to monitor physical disruptions in a free-space optical communications node</w:t>
       </w:r>
     </w:p>
     <w:p>
@@ -915,23 +818,7 @@
           <w:sz w:val="22"/>
           <w:szCs w:val="22"/>
         </w:rPr>
-        <w:t>Ut aliquip ex ea commodo consequat Duis aute irure dolor in reprehenderit in voluptate velit esse cillum d</w:t>
-      </w:r>
-      <w:r>
-        <w:rPr>
-          <w:rFonts w:asciiTheme="majorHAnsi" w:hAnsiTheme="majorHAnsi" w:cstheme="majorHAnsi"/>
-          <w:sz w:val="22"/>
-          <w:szCs w:val="22"/>
-        </w:rPr>
-        <w:t>olore eu fugiat nulla pariatur</w:t>
-      </w:r>
-      <w:r>
-        <w:rPr>
-          <w:rFonts w:asciiTheme="majorHAnsi" w:hAnsiTheme="majorHAnsi" w:cstheme="majorHAnsi"/>
-          <w:sz w:val="22"/>
-          <w:szCs w:val="22"/>
-        </w:rPr>
-        <w:t xml:space="preserve"> (C1, P3)</w:t>
+        <w:t>Developed C code leveraging the Industrial I/O (IIO) subsystem within a PetaLinux environment to interface with the accelerometer sensor</w:t>
       </w:r>
     </w:p>
     <w:p>
@@ -956,55 +843,7 @@
           <w:sz w:val="22"/>
           <w:szCs w:val="22"/>
         </w:rPr>
-        <w:t>Excepteur sint occaecat cupidatat non proident, sunt in culpa qui officia deserunt mollit anim id est laborum</w:t>
-      </w:r>
-      <w:r>
-        <w:rPr>
-          <w:rFonts w:asciiTheme="majorHAnsi" w:hAnsiTheme="majorHAnsi" w:cstheme="majorHAnsi"/>
-          <w:sz w:val="22"/>
-          <w:szCs w:val="22"/>
-        </w:rPr>
-        <w:t>;</w:t>
-      </w:r>
-      <w:r>
-        <w:rPr>
-          <w:rFonts w:asciiTheme="majorHAnsi" w:hAnsiTheme="majorHAnsi" w:cstheme="majorHAnsi"/>
-          <w:sz w:val="22"/>
-          <w:szCs w:val="22"/>
-        </w:rPr>
-        <w:t xml:space="preserve"> Curabitur pretium tincidunt l</w:t>
-      </w:r>
-      <w:r>
-        <w:rPr>
-          <w:rFonts w:asciiTheme="majorHAnsi" w:hAnsiTheme="majorHAnsi" w:cstheme="majorHAnsi"/>
-          <w:sz w:val="22"/>
-          <w:szCs w:val="22"/>
-        </w:rPr>
-        <w:t>acus</w:t>
-      </w:r>
-      <w:r>
-        <w:rPr>
-          <w:rFonts w:asciiTheme="majorHAnsi" w:hAnsiTheme="majorHAnsi" w:cstheme="majorHAnsi"/>
-          <w:sz w:val="22"/>
-          <w:szCs w:val="22"/>
-        </w:rPr>
-        <w:t>;</w:t>
-      </w:r>
-      <w:r>
-        <w:rPr>
-          <w:rFonts w:asciiTheme="majorHAnsi" w:hAnsiTheme="majorHAnsi" w:cstheme="majorHAnsi"/>
-          <w:sz w:val="22"/>
-          <w:szCs w:val="22"/>
-        </w:rPr>
-        <w:t xml:space="preserve"> Nulla gravida orci a odio</w:t>
-      </w:r>
-      <w:r>
-        <w:rPr>
-          <w:rFonts w:asciiTheme="majorHAnsi" w:hAnsiTheme="majorHAnsi" w:cstheme="majorHAnsi"/>
-          <w:sz w:val="22"/>
-          <w:szCs w:val="22"/>
-        </w:rPr>
-        <w:t xml:space="preserve"> (C2)</w:t>
+        <w:t>Collaborated as an FPGA engineer on the evaluation team for a custom ASIC, developing test setups to drive input signals and capture outputs for functional verification</w:t>
       </w:r>
     </w:p>
     <w:p>
@@ -1029,222 +868,7 @@
           <w:sz w:val="22"/>
           <w:szCs w:val="22"/>
         </w:rPr>
-        <w:t>Nullam varius, turpis et commodo pharetra est eros bibendum elit, nec luctus magna felis sollicitudin mauris</w:t>
-      </w:r>
-      <w:r>
-        <w:rPr>
-          <w:rFonts w:asciiTheme="majorHAnsi" w:hAnsiTheme="majorHAnsi" w:cstheme="majorHAnsi"/>
-          <w:sz w:val="22"/>
-          <w:szCs w:val="22"/>
-        </w:rPr>
-        <w:t>;</w:t>
-      </w:r>
-      <w:r>
-        <w:rPr>
-          <w:rFonts w:asciiTheme="majorHAnsi" w:hAnsiTheme="majorHAnsi" w:cstheme="majorHAnsi"/>
-          <w:sz w:val="22"/>
-          <w:szCs w:val="22"/>
-        </w:rPr>
-        <w:t xml:space="preserve"> Integer in mauris eu nibh euismod gravida Duis ac tel</w:t>
-      </w:r>
-      <w:r>
-        <w:rPr>
-          <w:rFonts w:asciiTheme="majorHAnsi" w:hAnsiTheme="majorHAnsi" w:cstheme="majorHAnsi"/>
-          <w:sz w:val="22"/>
-          <w:szCs w:val="22"/>
-        </w:rPr>
-        <w:t xml:space="preserve">lus et risus vulputate </w:t>
-      </w:r>
-      <w:r>
-        <w:rPr>
-          <w:rFonts w:asciiTheme="majorHAnsi" w:hAnsiTheme="majorHAnsi" w:cstheme="majorHAnsi"/>
-          <w:sz w:val="22"/>
-          <w:szCs w:val="22"/>
-        </w:rPr>
-        <w:t>vehicular (P4)</w:t>
-      </w:r>
-    </w:p>
-    <w:p>
-      <w:pPr>
-        <w:tabs>
-          <w:tab w:val="right" w:pos="10800"/>
-        </w:tabs>
-        <w:rPr>
-          <w:rFonts w:asciiTheme="majorHAnsi" w:hAnsiTheme="majorHAnsi" w:cstheme="majorHAnsi"/>
-          <w:b/>
-          <w:sz w:val="10"/>
-          <w:szCs w:val="10"/>
-          <w:u w:val="single"/>
-        </w:rPr>
-      </w:pPr>
-    </w:p>
-    <w:p>
-      <w:pPr>
-        <w:tabs>
-          <w:tab w:val="right" w:pos="10800"/>
-        </w:tabs>
-        <w:rPr>
-          <w:rFonts w:asciiTheme="majorHAnsi" w:hAnsiTheme="majorHAnsi" w:cstheme="majorHAnsi"/>
-          <w:b/>
-          <w:sz w:val="10"/>
-          <w:szCs w:val="10"/>
-          <w:u w:val="single"/>
-        </w:rPr>
-      </w:pPr>
-    </w:p>
-    <w:p>
-      <w:pPr>
-        <w:tabs>
-          <w:tab w:val="right" w:pos="10800"/>
-        </w:tabs>
-        <w:rPr>
-          <w:rFonts w:asciiTheme="majorHAnsi" w:hAnsiTheme="majorHAnsi" w:cstheme="majorHAnsi"/>
-          <w:b/>
-          <w:u w:val="single"/>
-        </w:rPr>
-      </w:pPr>
-      <w:r>
-        <w:rPr>
-          <w:rFonts w:asciiTheme="majorHAnsi" w:hAnsiTheme="majorHAnsi" w:cstheme="majorHAnsi"/>
-          <w:b/>
-          <w:u w:val="single"/>
-        </w:rPr>
-        <w:t>PROFESSIONAL EXPERIENCE</w:t>
-      </w:r>
-      <w:r>
-        <w:rPr>
-          <w:rFonts w:asciiTheme="majorHAnsi" w:hAnsiTheme="majorHAnsi" w:cstheme="majorHAnsi"/>
-          <w:b/>
-          <w:u w:val="single"/>
-        </w:rPr>
-        <w:tab/>
-      </w:r>
-    </w:p>
-    <w:p>
-      <w:pPr>
-        <w:tabs>
-          <w:tab w:val="right" w:pos="10800"/>
-        </w:tabs>
-        <w:rPr>
-          <w:rFonts w:asciiTheme="majorHAnsi" w:hAnsiTheme="majorHAnsi" w:cstheme="majorHAnsi"/>
-          <w:sz w:val="22"/>
-          <w:szCs w:val="22"/>
-        </w:rPr>
-      </w:pPr>
-      <w:r>
-        <w:rPr>
-          <w:rFonts w:asciiTheme="majorHAnsi" w:hAnsiTheme="majorHAnsi" w:cstheme="majorHAnsi"/>
-          <w:b/>
-          <w:sz w:val="22"/>
-          <w:szCs w:val="22"/>
-        </w:rPr>
-        <w:t>Johns Hopkins University Applied Physics Lab</w:t>
-      </w:r>
-      <w:r>
-        <w:rPr>
-          <w:rFonts w:asciiTheme="majorHAnsi" w:hAnsiTheme="majorHAnsi" w:cstheme="majorHAnsi"/>
-          <w:b/>
-          <w:sz w:val="22"/>
-          <w:szCs w:val="22"/>
-        </w:rPr>
-        <w:tab/>
-      </w:r>
-      <w:r>
-        <w:rPr>
-          <w:rFonts w:asciiTheme="majorHAnsi" w:hAnsiTheme="majorHAnsi" w:cstheme="majorHAnsi"/>
-          <w:sz w:val="22"/>
-          <w:szCs w:val="22"/>
-        </w:rPr>
-        <w:t>Laurel, MD</w:t>
-      </w:r>
-    </w:p>
-    <w:p>
-      <w:pPr>
-        <w:tabs>
-          <w:tab w:val="right" w:pos="10800"/>
-        </w:tabs>
-        <w:rPr>
-          <w:rFonts w:asciiTheme="majorHAnsi" w:hAnsiTheme="majorHAnsi" w:cstheme="majorHAnsi"/>
-          <w:i/>
-          <w:sz w:val="22"/>
-          <w:szCs w:val="22"/>
-        </w:rPr>
-      </w:pPr>
-      <w:r>
-        <w:rPr>
-          <w:rFonts w:asciiTheme="majorHAnsi" w:hAnsiTheme="majorHAnsi" w:cstheme="majorHAnsi"/>
-          <w:i/>
-          <w:sz w:val="22"/>
-          <w:szCs w:val="22"/>
-        </w:rPr>
-        <w:t>Embedded Software</w:t>
-      </w:r>
-      <w:r>
-        <w:rPr>
-          <w:rFonts w:asciiTheme="majorHAnsi" w:hAnsiTheme="majorHAnsi" w:cstheme="majorHAnsi"/>
-          <w:i/>
-          <w:sz w:val="22"/>
-          <w:szCs w:val="22"/>
-        </w:rPr>
-        <w:t xml:space="preserve"> and FPGA Engineer</w:t>
-      </w:r>
-      <w:r>
-        <w:rPr>
-          <w:rFonts w:asciiTheme="majorHAnsi" w:hAnsiTheme="majorHAnsi" w:cstheme="majorHAnsi"/>
-          <w:i/>
-          <w:sz w:val="22"/>
-          <w:szCs w:val="22"/>
-        </w:rPr>
-        <w:tab/>
-      </w:r>
-      <w:r>
-        <w:rPr>
-          <w:rFonts w:asciiTheme="majorHAnsi" w:hAnsiTheme="majorHAnsi" w:cstheme="majorHAnsi"/>
-          <w:sz w:val="22"/>
-          <w:szCs w:val="22"/>
-        </w:rPr>
-        <w:t>May</w:t>
-      </w:r>
-      <w:r>
-        <w:rPr>
-          <w:rFonts w:asciiTheme="majorHAnsi" w:hAnsiTheme="majorHAnsi" w:cstheme="majorHAnsi"/>
-          <w:sz w:val="22"/>
-          <w:szCs w:val="22"/>
-        </w:rPr>
-        <w:t xml:space="preserve"> </w:t>
-      </w:r>
-      <w:r>
-        <w:rPr>
-          <w:rFonts w:asciiTheme="majorHAnsi" w:hAnsiTheme="majorHAnsi" w:cstheme="majorHAnsi"/>
-          <w:sz w:val="22"/>
-          <w:szCs w:val="22"/>
-        </w:rPr>
-        <w:t>2025</w:t>
-      </w:r>
-      <w:r>
-        <w:rPr>
-          <w:rFonts w:asciiTheme="majorHAnsi" w:hAnsiTheme="majorHAnsi" w:cstheme="majorHAnsi"/>
-          <w:i/>
-          <w:sz w:val="22"/>
-          <w:szCs w:val="22"/>
-        </w:rPr>
-        <w:t xml:space="preserve"> </w:t>
-      </w:r>
-      <w:r>
-        <w:rPr>
-          <w:rFonts w:asciiTheme="majorHAnsi" w:hAnsiTheme="majorHAnsi" w:cstheme="majorHAnsi"/>
-          <w:sz w:val="22"/>
-          <w:szCs w:val="22"/>
-        </w:rPr>
-        <w:t xml:space="preserve">– </w:t>
-      </w:r>
-      <w:r>
-        <w:rPr>
-          <w:rFonts w:asciiTheme="majorHAnsi" w:hAnsiTheme="majorHAnsi" w:cstheme="majorHAnsi"/>
-          <w:sz w:val="22"/>
-          <w:szCs w:val="22"/>
-        </w:rPr>
-        <w:t>August 2025</w:t>
+        <w:t>Developed embedded software for the FPGA board’s microprocessor, creating a command-line interface (CLI) to facilitate control and testing of FPGA functions</w:t>
       </w:r>
     </w:p>
     <w:p>
@@ -1269,25 +893,133 @@
           <w:sz w:val="22"/>
           <w:szCs w:val="22"/>
         </w:rPr>
-        <w:t>Integrated a 3-axis accelerometer with a Mercury ST1 Zynq 7000 System-on-Module (</w:t>
-      </w:r>
-      <w:proofErr w:type="spellStart"/>
-      <w:r>
-        <w:rPr>
-          <w:rFonts w:asciiTheme="majorHAnsi" w:hAnsiTheme="majorHAnsi" w:cstheme="majorHAnsi"/>
-          <w:sz w:val="22"/>
-          <w:szCs w:val="22"/>
-        </w:rPr>
-        <w:t>SoM</w:t>
-      </w:r>
-      <w:proofErr w:type="spellEnd"/>
-      <w:r>
-        <w:rPr>
-          <w:rFonts w:asciiTheme="majorHAnsi" w:hAnsiTheme="majorHAnsi" w:cstheme="majorHAnsi"/>
-          <w:sz w:val="22"/>
-          <w:szCs w:val="22"/>
-        </w:rPr>
-        <w:t>) to monitor physical disruptions in a free-space optical communications node</w:t>
+        <w:t>Designed and implemented SystemVerilog testbenches and FPGA logic on Mercury ST1 and Zynq 7000 platforms using Vivado to validate ASIC performance</w:t>
+      </w:r>
+      <w:r>
+        <w:rPr>
+          <w:rFonts w:asciiTheme="majorHAnsi" w:hAnsiTheme="majorHAnsi" w:cstheme="majorHAnsi"/>
+          <w:sz w:val="22"/>
+          <w:szCs w:val="22"/>
+        </w:rPr>
+        <w:br/>
+      </w:r>
+    </w:p>
+    <w:p>
+      <w:pPr>
+        <w:tabs>
+          <w:tab w:val="right" w:pos="10800"/>
+        </w:tabs>
+        <w:rPr>
+          <w:rFonts w:asciiTheme="majorHAnsi" w:hAnsiTheme="majorHAnsi" w:cstheme="majorHAnsi"/>
+          <w:sz w:val="22"/>
+          <w:szCs w:val="22"/>
+        </w:rPr>
+      </w:pPr>
+      <w:r>
+        <w:rPr>
+          <w:rFonts w:asciiTheme="majorHAnsi" w:hAnsiTheme="majorHAnsi" w:cstheme="majorHAnsi"/>
+          <w:b/>
+          <w:sz w:val="22"/>
+          <w:szCs w:val="22"/>
+        </w:rPr>
+        <w:t>Cisco Meraki – Core Product Team</w:t>
+      </w:r>
+      <w:r>
+        <w:rPr>
+          <w:rFonts w:asciiTheme="majorHAnsi" w:hAnsiTheme="majorHAnsi" w:cstheme="majorHAnsi"/>
+          <w:b/>
+          <w:sz w:val="22"/>
+          <w:szCs w:val="22"/>
+        </w:rPr>
+        <w:tab/>
+      </w:r>
+      <w:r>
+        <w:rPr>
+          <w:rFonts w:asciiTheme="majorHAnsi" w:hAnsiTheme="majorHAnsi" w:cstheme="majorHAnsi"/>
+          <w:sz w:val="22"/>
+          <w:szCs w:val="22"/>
+        </w:rPr>
+        <w:t>San Francisco, CA</w:t>
+      </w:r>
+    </w:p>
+    <w:p>
+      <w:pPr>
+        <w:tabs>
+          <w:tab w:val="right" w:pos="10800"/>
+        </w:tabs>
+        <w:rPr>
+          <w:rFonts w:asciiTheme="majorHAnsi" w:hAnsiTheme="majorHAnsi" w:cstheme="majorHAnsi"/>
+          <w:i/>
+          <w:sz w:val="22"/>
+          <w:szCs w:val="22"/>
+        </w:rPr>
+      </w:pPr>
+      <w:r>
+        <w:rPr>
+          <w:rFonts w:asciiTheme="majorHAnsi" w:hAnsiTheme="majorHAnsi" w:cstheme="majorHAnsi"/>
+          <w:i/>
+          <w:sz w:val="22"/>
+          <w:szCs w:val="22"/>
+        </w:rPr>
+        <w:t>Firmware Engineer</w:t>
+      </w:r>
+      <w:r>
+        <w:rPr>
+          <w:rFonts w:asciiTheme="majorHAnsi" w:hAnsiTheme="majorHAnsi" w:cstheme="majorHAnsi"/>
+          <w:i/>
+          <w:sz w:val="22"/>
+          <w:szCs w:val="22"/>
+        </w:rPr>
+        <w:tab/>
+      </w:r>
+      <w:r>
+        <w:rPr>
+          <w:rFonts w:asciiTheme="majorHAnsi" w:hAnsiTheme="majorHAnsi" w:cstheme="majorHAnsi"/>
+          <w:sz w:val="22"/>
+          <w:szCs w:val="22"/>
+        </w:rPr>
+        <w:t>May</w:t>
+      </w:r>
+      <w:r>
+        <w:rPr>
+          <w:rFonts w:asciiTheme="majorHAnsi" w:hAnsiTheme="majorHAnsi" w:cstheme="majorHAnsi"/>
+          <w:sz w:val="22"/>
+          <w:szCs w:val="22"/>
+        </w:rPr>
+        <w:t xml:space="preserve"> </w:t>
+      </w:r>
+      <w:r>
+        <w:rPr>
+          <w:rFonts w:asciiTheme="majorHAnsi" w:hAnsiTheme="majorHAnsi" w:cstheme="majorHAnsi"/>
+          <w:sz w:val="22"/>
+          <w:szCs w:val="22"/>
+        </w:rPr>
+        <w:t>2024</w:t>
+      </w:r>
+      <w:r>
+        <w:rPr>
+          <w:rFonts w:asciiTheme="majorHAnsi" w:hAnsiTheme="majorHAnsi" w:cstheme="majorHAnsi"/>
+          <w:i/>
+          <w:sz w:val="22"/>
+          <w:szCs w:val="22"/>
+        </w:rPr>
+        <w:t xml:space="preserve"> </w:t>
+      </w:r>
+      <w:r>
+        <w:rPr>
+          <w:rFonts w:asciiTheme="majorHAnsi" w:hAnsiTheme="majorHAnsi" w:cstheme="majorHAnsi"/>
+          <w:sz w:val="22"/>
+          <w:szCs w:val="22"/>
+        </w:rPr>
+        <w:t xml:space="preserve">– </w:t>
+      </w:r>
+      <w:r>
+        <w:rPr>
+          <w:rFonts w:asciiTheme="majorHAnsi" w:hAnsiTheme="majorHAnsi" w:cstheme="majorHAnsi"/>
+          <w:sz w:val="22"/>
+          <w:szCs w:val="22"/>
+        </w:rPr>
+        <w:t>August 2024</w:t>
       </w:r>
     </w:p>
     <w:p>
@@ -1312,25 +1044,7 @@
           <w:sz w:val="22"/>
           <w:szCs w:val="22"/>
         </w:rPr>
-        <w:t xml:space="preserve">Developed C code leveraging the Industrial I/O (IIO) subsystem within a </w:t>
-      </w:r>
-      <w:proofErr w:type="spellStart"/>
-      <w:r>
-        <w:rPr>
-          <w:rFonts w:asciiTheme="majorHAnsi" w:hAnsiTheme="majorHAnsi" w:cstheme="majorHAnsi"/>
-          <w:sz w:val="22"/>
-          <w:szCs w:val="22"/>
-        </w:rPr>
-        <w:t>PetaLinux</w:t>
-      </w:r>
-      <w:proofErr w:type="spellEnd"/>
-      <w:r>
-        <w:rPr>
-          <w:rFonts w:asciiTheme="majorHAnsi" w:hAnsiTheme="majorHAnsi" w:cstheme="majorHAnsi"/>
-          <w:sz w:val="22"/>
-          <w:szCs w:val="22"/>
-        </w:rPr>
-        <w:t xml:space="preserve"> environment to interface with the accelerometer sensor</w:t>
+        <w:t xml:space="preserve">Developed and optimized endpoints for Meraki networking devices using C and embedded Ruby to report real-time device status during firmware upgrades </w:t>
       </w:r>
     </w:p>
     <w:p>
@@ -1355,7 +1069,7 @@
           <w:sz w:val="22"/>
           <w:szCs w:val="22"/>
         </w:rPr>
-        <w:t>Collaborated as an FPGA engineer on the evaluation team for a custom ASIC, developing test setups to drive input signals and capture outputs for functional verification</w:t>
+        <w:t xml:space="preserve">Implemented FastCGI to ensure seamless data reporting for device status, improving upgrade visibility on Meraki Dashboard </w:t>
       </w:r>
     </w:p>
     <w:p>
@@ -1380,7 +1094,139 @@
           <w:sz w:val="22"/>
           <w:szCs w:val="22"/>
         </w:rPr>
-        <w:t>Developed embedded software for the FPGA board’s microprocessor, creating a command-line interface (CLI) to facilitate control and testing of FPGA functions</w:t>
+        <w:t>Created a proof-of-concept live tool for the Dashboard using React and CSS to visually display device information in real-time</w:t>
+      </w:r>
+    </w:p>
+    <w:p>
+      <w:pPr>
+        <w:tabs>
+          <w:tab w:val="right" w:pos="10800"/>
+        </w:tabs>
+        <w:rPr>
+          <w:rFonts w:asciiTheme="majorHAnsi" w:hAnsiTheme="majorHAnsi" w:cstheme="majorHAnsi"/>
+          <w:b/>
+          <w:sz w:val="22"/>
+          <w:szCs w:val="22"/>
+        </w:rPr>
+      </w:pPr>
+    </w:p>
+    <w:p>
+      <w:pPr>
+        <w:tabs>
+          <w:tab w:val="right" w:pos="10800"/>
+        </w:tabs>
+        <w:rPr>
+          <w:rFonts w:asciiTheme="majorHAnsi" w:hAnsiTheme="majorHAnsi" w:cstheme="majorHAnsi"/>
+          <w:sz w:val="22"/>
+          <w:szCs w:val="22"/>
+        </w:rPr>
+      </w:pPr>
+      <w:r>
+        <w:rPr>
+          <w:rFonts w:asciiTheme="majorHAnsi" w:hAnsiTheme="majorHAnsi" w:cstheme="majorHAnsi"/>
+          <w:b/>
+          <w:sz w:val="22"/>
+          <w:szCs w:val="22"/>
+        </w:rPr>
+        <w:t>Medtronic – Oximetry and Wearables Operating Unit, Patient Monitoring</w:t>
+      </w:r>
+      <w:r>
+        <w:rPr>
+          <w:rFonts w:asciiTheme="majorHAnsi" w:hAnsiTheme="majorHAnsi" w:cstheme="majorHAnsi"/>
+          <w:b/>
+          <w:sz w:val="22"/>
+          <w:szCs w:val="22"/>
+        </w:rPr>
+        <w:tab/>
+      </w:r>
+      <w:r>
+        <w:rPr>
+          <w:rFonts w:asciiTheme="majorHAnsi" w:hAnsiTheme="majorHAnsi" w:cstheme="majorHAnsi"/>
+          <w:bCs/>
+          <w:sz w:val="22"/>
+          <w:szCs w:val="22"/>
+        </w:rPr>
+        <w:t>Boulder, CO</w:t>
+      </w:r>
+    </w:p>
+    <w:p>
+      <w:pPr>
+        <w:tabs>
+          <w:tab w:val="right" w:pos="10800"/>
+        </w:tabs>
+        <w:rPr>
+          <w:rFonts w:asciiTheme="majorHAnsi" w:hAnsiTheme="majorHAnsi" w:cstheme="majorHAnsi"/>
+          <w:i/>
+          <w:sz w:val="22"/>
+          <w:szCs w:val="22"/>
+        </w:rPr>
+      </w:pPr>
+      <w:r>
+        <w:rPr>
+          <w:rFonts w:asciiTheme="majorHAnsi" w:hAnsiTheme="majorHAnsi" w:cstheme="majorHAnsi"/>
+          <w:i/>
+          <w:sz w:val="22"/>
+          <w:szCs w:val="22"/>
+        </w:rPr>
+        <w:t>Firmware/Embedded Systems Engineer</w:t>
+      </w:r>
+      <w:r>
+        <w:rPr>
+          <w:rFonts w:asciiTheme="majorHAnsi" w:hAnsiTheme="majorHAnsi" w:cstheme="majorHAnsi"/>
+          <w:i/>
+          <w:sz w:val="22"/>
+          <w:szCs w:val="22"/>
+        </w:rPr>
+        <w:tab/>
+      </w:r>
+      <w:r>
+        <w:rPr>
+          <w:rFonts w:asciiTheme="majorHAnsi" w:hAnsiTheme="majorHAnsi" w:cstheme="majorHAnsi"/>
+          <w:sz w:val="22"/>
+          <w:szCs w:val="22"/>
+        </w:rPr>
+        <w:t>June</w:t>
+      </w:r>
+      <w:r>
+        <w:rPr>
+          <w:rFonts w:asciiTheme="majorHAnsi" w:hAnsiTheme="majorHAnsi" w:cstheme="majorHAnsi"/>
+          <w:sz w:val="22"/>
+          <w:szCs w:val="22"/>
+        </w:rPr>
+        <w:t xml:space="preserve"> </w:t>
+      </w:r>
+      <w:r>
+        <w:rPr>
+          <w:rFonts w:asciiTheme="majorHAnsi" w:hAnsiTheme="majorHAnsi" w:cstheme="majorHAnsi"/>
+          <w:sz w:val="22"/>
+          <w:szCs w:val="22"/>
+        </w:rPr>
+        <w:t>2023</w:t>
+      </w:r>
+      <w:r>
+        <w:rPr>
+          <w:rFonts w:asciiTheme="majorHAnsi" w:hAnsiTheme="majorHAnsi" w:cstheme="majorHAnsi"/>
+          <w:i/>
+          <w:sz w:val="22"/>
+          <w:szCs w:val="22"/>
+        </w:rPr>
+        <w:t xml:space="preserve"> </w:t>
+      </w:r>
+      <w:r>
+        <w:rPr>
+          <w:rFonts w:asciiTheme="majorHAnsi" w:hAnsiTheme="majorHAnsi" w:cstheme="majorHAnsi"/>
+          <w:sz w:val="22"/>
+          <w:szCs w:val="22"/>
+        </w:rPr>
+        <w:t xml:space="preserve">– </w:t>
+      </w:r>
+      <w:r>
+        <w:rPr>
+          <w:rFonts w:asciiTheme="majorHAnsi" w:hAnsiTheme="majorHAnsi" w:cstheme="majorHAnsi"/>
+          <w:sz w:val="22"/>
+          <w:szCs w:val="22"/>
+        </w:rPr>
+        <w:t>August 2023</w:t>
       </w:r>
     </w:p>
     <w:p>
@@ -1405,116 +1251,102 @@
           <w:sz w:val="22"/>
           <w:szCs w:val="22"/>
         </w:rPr>
-        <w:t xml:space="preserve">Designed and implemented </w:t>
-      </w:r>
-      <w:proofErr w:type="spellStart"/>
-      <w:r>
-        <w:rPr>
-          <w:rFonts w:asciiTheme="majorHAnsi" w:hAnsiTheme="majorHAnsi" w:cstheme="majorHAnsi"/>
-          <w:sz w:val="22"/>
-          <w:szCs w:val="22"/>
-        </w:rPr>
-        <w:t>SystemVerilog</w:t>
-      </w:r>
-      <w:proofErr w:type="spellEnd"/>
-      <w:r>
-        <w:rPr>
-          <w:rFonts w:asciiTheme="majorHAnsi" w:hAnsiTheme="majorHAnsi" w:cstheme="majorHAnsi"/>
-          <w:sz w:val="22"/>
-          <w:szCs w:val="22"/>
-        </w:rPr>
-        <w:t xml:space="preserve"> testbenches and FPGA logic on Mercury ST1 and Zynq 7000 platforms using </w:t>
-      </w:r>
-      <w:proofErr w:type="spellStart"/>
-      <w:r>
-        <w:rPr>
-          <w:rFonts w:asciiTheme="majorHAnsi" w:hAnsiTheme="majorHAnsi" w:cstheme="majorHAnsi"/>
-          <w:sz w:val="22"/>
-          <w:szCs w:val="22"/>
-        </w:rPr>
-        <w:t>Vivado</w:t>
-      </w:r>
-      <w:proofErr w:type="spellEnd"/>
-      <w:r>
-        <w:rPr>
-          <w:rFonts w:asciiTheme="majorHAnsi" w:hAnsiTheme="majorHAnsi" w:cstheme="majorHAnsi"/>
-          <w:sz w:val="22"/>
-          <w:szCs w:val="22"/>
-        </w:rPr>
-        <w:t xml:space="preserve"> to validate ASIC performance</w:t>
-      </w:r>
-      <w:r>
-        <w:rPr>
-          <w:rFonts w:asciiTheme="majorHAnsi" w:hAnsiTheme="majorHAnsi" w:cstheme="majorHAnsi"/>
-          <w:sz w:val="22"/>
-          <w:szCs w:val="22"/>
-        </w:rPr>
-        <w:br/>
-      </w:r>
-    </w:p>
-    <w:p>
-      <w:pPr>
-        <w:tabs>
-          <w:tab w:val="right" w:pos="10800"/>
-        </w:tabs>
-        <w:rPr>
-          <w:rFonts w:asciiTheme="majorHAnsi" w:hAnsiTheme="majorHAnsi" w:cstheme="majorHAnsi"/>
-          <w:sz w:val="22"/>
-          <w:szCs w:val="22"/>
-        </w:rPr>
-      </w:pPr>
-      <w:r>
-        <w:rPr>
-          <w:rFonts w:asciiTheme="majorHAnsi" w:hAnsiTheme="majorHAnsi" w:cstheme="majorHAnsi"/>
-          <w:b/>
-          <w:sz w:val="22"/>
-          <w:szCs w:val="22"/>
-        </w:rPr>
-        <w:t>Cisco Meraki – Core Product Team</w:t>
-      </w:r>
-      <w:r>
-        <w:rPr>
-          <w:rFonts w:asciiTheme="majorHAnsi" w:hAnsiTheme="majorHAnsi" w:cstheme="majorHAnsi"/>
-          <w:b/>
-          <w:sz w:val="22"/>
-          <w:szCs w:val="22"/>
+        <w:t>Integrated new generation microcontroller (STM32) and a real-time operating system (Azure ThreadX) with legacy devices to</w:t>
+      </w:r>
+      <w:r>
+        <w:rPr>
+          <w:rFonts w:asciiTheme="majorHAnsi" w:hAnsiTheme="majorHAnsi" w:cstheme="majorHAnsi"/>
+          <w:sz w:val="22"/>
+          <w:szCs w:val="22"/>
+        </w:rPr>
+        <w:t xml:space="preserve"> </w:t>
+      </w:r>
+      <w:r>
+        <w:rPr>
+          <w:rFonts w:asciiTheme="majorHAnsi" w:hAnsiTheme="majorHAnsi" w:cstheme="majorHAnsi"/>
+          <w:sz w:val="22"/>
+          <w:szCs w:val="22"/>
+        </w:rPr>
+        <w:t>implement scalable and up-to-date oximetry firmware, developing python scripts to parse and visually display serial oximetry data</w:t>
+      </w:r>
+    </w:p>
+    <w:p>
+      <w:pPr>
+        <w:tabs>
+          <w:tab w:val="right" w:pos="10800"/>
+        </w:tabs>
+        <w:ind w:left="360"/>
+        <w:rPr>
+          <w:rFonts w:asciiTheme="majorHAnsi" w:hAnsiTheme="majorHAnsi" w:cstheme="majorHAnsi"/>
+          <w:sz w:val="22"/>
+          <w:szCs w:val="22"/>
+        </w:rPr>
+      </w:pPr>
+    </w:p>
+    <w:p>
+      <w:pPr>
+        <w:tabs>
+          <w:tab w:val="right" w:pos="10800"/>
+        </w:tabs>
+        <w:rPr>
+          <w:rFonts w:asciiTheme="majorHAnsi" w:hAnsiTheme="majorHAnsi" w:cstheme="majorHAnsi"/>
+          <w:b/>
+          <w:u w:val="single"/>
+        </w:rPr>
+      </w:pPr>
+    </w:p>
+    <w:p>
+      <w:pPr>
+        <w:tabs>
+          <w:tab w:val="right" w:pos="10800"/>
+        </w:tabs>
+        <w:rPr>
+          <w:rFonts w:asciiTheme="majorHAnsi" w:hAnsiTheme="majorHAnsi" w:cstheme="majorHAnsi"/>
+          <w:sz w:val="22"/>
+          <w:szCs w:val="22"/>
+        </w:rPr>
+      </w:pPr>
+      <w:r>
+        <w:rPr>
+          <w:rFonts w:asciiTheme="majorHAnsi" w:hAnsiTheme="majorHAnsi" w:cstheme="majorHAnsi"/>
+          <w:b/>
+          <w:u w:val="single"/>
+        </w:rPr>
+        <w:t>LEADERSHIP AND SERVICE</w:t>
+      </w:r>
+      <w:r>
+        <w:rPr>
+          <w:rFonts w:asciiTheme="majorHAnsi" w:hAnsiTheme="majorHAnsi" w:cstheme="majorHAnsi"/>
+          <w:b/>
+          <w:u w:val="single"/>
         </w:rPr>
         <w:tab/>
       </w:r>
-      <w:r>
-        <w:rPr>
-          <w:rFonts w:asciiTheme="majorHAnsi" w:hAnsiTheme="majorHAnsi" w:cstheme="majorHAnsi"/>
-          <w:sz w:val="22"/>
-          <w:szCs w:val="22"/>
-        </w:rPr>
-        <w:t>San Francisco, CA</w:t>
-      </w:r>
-    </w:p>
-    <w:p>
-      <w:pPr>
-        <w:tabs>
-          <w:tab w:val="right" w:pos="10800"/>
-        </w:tabs>
-        <w:rPr>
-          <w:rFonts w:asciiTheme="majorHAnsi" w:hAnsiTheme="majorHAnsi" w:cstheme="majorHAnsi"/>
-          <w:i/>
-          <w:sz w:val="22"/>
-          <w:szCs w:val="22"/>
-        </w:rPr>
-      </w:pPr>
-      <w:r>
-        <w:rPr>
-          <w:rFonts w:asciiTheme="majorHAnsi" w:hAnsiTheme="majorHAnsi" w:cstheme="majorHAnsi"/>
-          <w:i/>
-          <w:sz w:val="22"/>
-          <w:szCs w:val="22"/>
-        </w:rPr>
-        <w:t>Firmware Engineer</w:t>
-      </w:r>
-      <w:r>
-        <w:rPr>
-          <w:rFonts w:asciiTheme="majorHAnsi" w:hAnsiTheme="majorHAnsi" w:cstheme="majorHAnsi"/>
-          <w:i/>
+    </w:p>
+    <w:p>
+      <w:pPr>
+        <w:tabs>
+          <w:tab w:val="right" w:pos="10800"/>
+        </w:tabs>
+        <w:rPr>
+          <w:rFonts w:asciiTheme="majorHAnsi" w:hAnsiTheme="majorHAnsi" w:cstheme="majorHAnsi"/>
+          <w:sz w:val="22"/>
+          <w:szCs w:val="22"/>
+        </w:rPr>
+      </w:pPr>
+      <w:r>
+        <w:rPr>
+          <w:rFonts w:asciiTheme="majorHAnsi" w:hAnsiTheme="majorHAnsi" w:cstheme="majorHAnsi"/>
+          <w:b/>
+          <w:sz w:val="22"/>
+          <w:szCs w:val="22"/>
+        </w:rPr>
+        <w:t>SC Outfitters</w:t>
+      </w:r>
+      <w:r>
+        <w:rPr>
+          <w:rFonts w:asciiTheme="majorHAnsi" w:hAnsiTheme="majorHAnsi" w:cstheme="majorHAnsi"/>
+          <w:b/>
           <w:sz w:val="22"/>
           <w:szCs w:val="22"/>
         </w:rPr>
@@ -1526,11 +1358,51 @@
           <w:sz w:val="22"/>
           <w:szCs w:val="22"/>
         </w:rPr>
-        <w:t>May</w:t>
-      </w:r>
-      <w:r>
-        <w:rPr>
-          <w:rFonts w:asciiTheme="majorHAnsi" w:hAnsiTheme="majorHAnsi" w:cstheme="majorHAnsi"/>
+        <w:t>Los Angeles, CA</w:t>
+      </w:r>
+    </w:p>
+    <w:p>
+      <w:pPr>
+        <w:tabs>
+          <w:tab w:val="right" w:pos="10800"/>
+        </w:tabs>
+        <w:rPr>
+          <w:rFonts w:asciiTheme="majorHAnsi" w:hAnsiTheme="majorHAnsi" w:cstheme="majorHAnsi"/>
+          <w:i/>
+          <w:sz w:val="22"/>
+          <w:szCs w:val="22"/>
+        </w:rPr>
+      </w:pPr>
+      <w:r>
+        <w:rPr>
+          <w:rFonts w:asciiTheme="majorHAnsi" w:hAnsiTheme="majorHAnsi" w:cstheme="majorHAnsi"/>
+          <w:i/>
+          <w:sz w:val="22"/>
+          <w:szCs w:val="22"/>
+        </w:rPr>
+        <w:t>Wilderness Guide</w:t>
+      </w:r>
+      <w:r>
+        <w:rPr>
+          <w:rFonts w:asciiTheme="majorHAnsi" w:hAnsiTheme="majorHAnsi" w:cstheme="majorHAnsi"/>
+          <w:i/>
+          <w:sz w:val="22"/>
+          <w:szCs w:val="22"/>
+        </w:rPr>
+        <w:tab/>
+      </w:r>
+      <w:r>
+        <w:rPr>
+          <w:rFonts w:asciiTheme="majorHAnsi" w:hAnsiTheme="majorHAnsi" w:cstheme="majorHAnsi"/>
+          <w:sz w:val="22"/>
+          <w:szCs w:val="22"/>
+        </w:rPr>
+        <w:t xml:space="preserve">May 2024 </w:t>
+      </w:r>
+      <w:r>
+        <w:rPr>
+          <w:rFonts w:asciiTheme="majorHAnsi" w:hAnsiTheme="majorHAnsi" w:cstheme="majorHAnsi"/>
+          <w:i/>
           <w:sz w:val="22"/>
           <w:szCs w:val="22"/>
         </w:rPr>
@@ -1542,32 +1414,7 @@
           <w:sz w:val="22"/>
           <w:szCs w:val="22"/>
         </w:rPr>
-        <w:t>2024</w:t>
-      </w:r>
-      <w:r>
-        <w:rPr>
-          <w:rFonts w:asciiTheme="majorHAnsi" w:hAnsiTheme="majorHAnsi" w:cstheme="majorHAnsi"/>
-          <w:i/>
-          <w:sz w:val="22"/>
-          <w:szCs w:val="22"/>
-        </w:rPr>
-        <w:t xml:space="preserve"> </w:t>
-      </w:r>
-      <w:r>
-        <w:rPr>
-          <w:rFonts w:asciiTheme="majorHAnsi" w:hAnsiTheme="majorHAnsi" w:cstheme="majorHAnsi"/>
-          <w:sz w:val="22"/>
-          <w:szCs w:val="22"/>
-        </w:rPr>
-        <w:t xml:space="preserve">– </w:t>
-      </w:r>
-      <w:r>
-        <w:rPr>
-          <w:rFonts w:asciiTheme="majorHAnsi" w:hAnsiTheme="majorHAnsi" w:cstheme="majorHAnsi"/>
-          <w:sz w:val="22"/>
-          <w:szCs w:val="22"/>
-        </w:rPr>
-        <w:t>August 2024</w:t>
+        <w:t>– Present</w:t>
       </w:r>
     </w:p>
     <w:p>
@@ -1592,7 +1439,142 @@
           <w:sz w:val="22"/>
           <w:szCs w:val="22"/>
         </w:rPr>
-        <w:t xml:space="preserve">Developed and optimized endpoints for Meraki networking devices using C and embedded Ruby to report real-time device status during firmware upgrades </w:t>
+        <w:t>Lead and plan backpacking, camping, and hiking trips throughout California for student participants</w:t>
+      </w:r>
+    </w:p>
+    <w:p>
+      <w:pPr>
+        <w:tabs>
+          <w:tab w:val="right" w:pos="10800"/>
+        </w:tabs>
+        <w:rPr>
+          <w:rFonts w:asciiTheme="majorHAnsi" w:hAnsiTheme="majorHAnsi" w:cstheme="majorHAnsi"/>
+          <w:sz w:val="22"/>
+          <w:szCs w:val="22"/>
+        </w:rPr>
+      </w:pPr>
+      <w:r>
+        <w:rPr>
+          <w:rFonts w:asciiTheme="majorHAnsi" w:hAnsiTheme="majorHAnsi" w:cstheme="majorHAnsi"/>
+          <w:b/>
+          <w:sz w:val="22"/>
+          <w:szCs w:val="22"/>
+        </w:rPr>
+        <w:lastRenderedPageBreak/>
+        <w:t>USC Makers</w:t>
+      </w:r>
+      <w:r>
+        <w:rPr>
+          <w:rFonts w:asciiTheme="majorHAnsi" w:hAnsiTheme="majorHAnsi" w:cstheme="majorHAnsi"/>
+          <w:b/>
+          <w:sz w:val="22"/>
+          <w:szCs w:val="22"/>
+        </w:rPr>
+        <w:tab/>
+      </w:r>
+      <w:r>
+        <w:rPr>
+          <w:rFonts w:asciiTheme="majorHAnsi" w:hAnsiTheme="majorHAnsi" w:cstheme="majorHAnsi"/>
+          <w:sz w:val="22"/>
+          <w:szCs w:val="22"/>
+        </w:rPr>
+        <w:t>Los Angeles, CA</w:t>
+      </w:r>
+    </w:p>
+    <w:p>
+      <w:pPr>
+        <w:tabs>
+          <w:tab w:val="right" w:pos="10800"/>
+        </w:tabs>
+        <w:rPr>
+          <w:rFonts w:asciiTheme="majorHAnsi" w:hAnsiTheme="majorHAnsi" w:cstheme="majorHAnsi"/>
+          <w:i/>
+          <w:sz w:val="22"/>
+          <w:szCs w:val="22"/>
+        </w:rPr>
+      </w:pPr>
+      <w:r>
+        <w:rPr>
+          <w:rFonts w:asciiTheme="majorHAnsi" w:hAnsiTheme="majorHAnsi" w:cstheme="majorHAnsi"/>
+          <w:i/>
+          <w:sz w:val="22"/>
+          <w:szCs w:val="22"/>
+        </w:rPr>
+        <w:t>Director of Membership</w:t>
+      </w:r>
+      <w:r>
+        <w:rPr>
+          <w:rFonts w:asciiTheme="majorHAnsi" w:hAnsiTheme="majorHAnsi" w:cstheme="majorHAnsi"/>
+          <w:i/>
+          <w:sz w:val="22"/>
+          <w:szCs w:val="22"/>
+        </w:rPr>
+        <w:tab/>
+      </w:r>
+      <w:r>
+        <w:rPr>
+          <w:rFonts w:asciiTheme="majorHAnsi" w:hAnsiTheme="majorHAnsi" w:cstheme="majorHAnsi"/>
+          <w:sz w:val="22"/>
+          <w:szCs w:val="22"/>
+        </w:rPr>
+        <w:t>September</w:t>
+      </w:r>
+      <w:r>
+        <w:rPr>
+          <w:rFonts w:asciiTheme="majorHAnsi" w:hAnsiTheme="majorHAnsi" w:cstheme="majorHAnsi"/>
+          <w:sz w:val="22"/>
+          <w:szCs w:val="22"/>
+        </w:rPr>
+        <w:t xml:space="preserve"> </w:t>
+      </w:r>
+      <w:r>
+        <w:rPr>
+          <w:rFonts w:asciiTheme="majorHAnsi" w:hAnsiTheme="majorHAnsi" w:cstheme="majorHAnsi"/>
+          <w:sz w:val="22"/>
+          <w:szCs w:val="22"/>
+        </w:rPr>
+        <w:t>2022</w:t>
+      </w:r>
+      <w:r>
+        <w:rPr>
+          <w:rFonts w:asciiTheme="majorHAnsi" w:hAnsiTheme="majorHAnsi" w:cstheme="majorHAnsi"/>
+          <w:i/>
+          <w:sz w:val="22"/>
+          <w:szCs w:val="22"/>
+        </w:rPr>
+        <w:t xml:space="preserve"> </w:t>
+      </w:r>
+      <w:r>
+        <w:rPr>
+          <w:rFonts w:asciiTheme="majorHAnsi" w:hAnsiTheme="majorHAnsi" w:cstheme="majorHAnsi"/>
+          <w:sz w:val="22"/>
+          <w:szCs w:val="22"/>
+        </w:rPr>
+        <w:t xml:space="preserve">– </w:t>
+      </w:r>
+      <w:r>
+        <w:rPr>
+          <w:rFonts w:asciiTheme="majorHAnsi" w:hAnsiTheme="majorHAnsi" w:cstheme="majorHAnsi"/>
+          <w:sz w:val="22"/>
+          <w:szCs w:val="22"/>
+        </w:rPr>
+        <w:t>May</w:t>
+      </w:r>
+      <w:r>
+        <w:rPr>
+          <w:rFonts w:asciiTheme="majorHAnsi" w:hAnsiTheme="majorHAnsi" w:cstheme="majorHAnsi"/>
+          <w:sz w:val="22"/>
+          <w:szCs w:val="22"/>
+        </w:rPr>
+        <w:t xml:space="preserve"> </w:t>
+      </w:r>
+      <w:r>
+        <w:rPr>
+          <w:rFonts w:asciiTheme="majorHAnsi" w:hAnsiTheme="majorHAnsi" w:cstheme="majorHAnsi"/>
+          <w:sz w:val="22"/>
+          <w:szCs w:val="22"/>
+        </w:rPr>
+        <w:t>2024</w:t>
       </w:r>
     </w:p>
     <w:p>
@@ -1617,7 +1599,7 @@
           <w:sz w:val="22"/>
           <w:szCs w:val="22"/>
         </w:rPr>
-        <w:t xml:space="preserve">Implemented FastCGI to ensure seamless data reporting for device status, improving upgrade visibility on Meraki Dashboard </w:t>
+        <w:t xml:space="preserve">Created a streamlined application process, leveraging automated platform based on google sheets macros to anonymize over 200 applications and minimize reviewer bias </w:t>
       </w:r>
     </w:p>
     <w:p>
@@ -1642,139 +1624,7 @@
           <w:sz w:val="22"/>
           <w:szCs w:val="22"/>
         </w:rPr>
-        <w:t>Created a proof-of-concept live tool for the Dashboard using React and CSS to visually display device information in real-time</w:t>
-      </w:r>
-    </w:p>
-    <w:p>
-      <w:pPr>
-        <w:tabs>
-          <w:tab w:val="right" w:pos="10800"/>
-        </w:tabs>
-        <w:rPr>
-          <w:rFonts w:asciiTheme="majorHAnsi" w:hAnsiTheme="majorHAnsi" w:cstheme="majorHAnsi"/>
-          <w:b/>
-          <w:sz w:val="22"/>
-          <w:szCs w:val="22"/>
-        </w:rPr>
-      </w:pPr>
-    </w:p>
-    <w:p>
-      <w:pPr>
-        <w:tabs>
-          <w:tab w:val="right" w:pos="10800"/>
-        </w:tabs>
-        <w:rPr>
-          <w:rFonts w:asciiTheme="majorHAnsi" w:hAnsiTheme="majorHAnsi" w:cstheme="majorHAnsi"/>
-          <w:sz w:val="22"/>
-          <w:szCs w:val="22"/>
-        </w:rPr>
-      </w:pPr>
-      <w:r>
-        <w:rPr>
-          <w:rFonts w:asciiTheme="majorHAnsi" w:hAnsiTheme="majorHAnsi" w:cstheme="majorHAnsi"/>
-          <w:b/>
-          <w:sz w:val="22"/>
-          <w:szCs w:val="22"/>
-        </w:rPr>
-        <w:t>Medtronic – Oximetry and Wearables Operating Unit, Patient Monitoring</w:t>
-      </w:r>
-      <w:r>
-        <w:rPr>
-          <w:rFonts w:asciiTheme="majorHAnsi" w:hAnsiTheme="majorHAnsi" w:cstheme="majorHAnsi"/>
-          <w:b/>
-          <w:sz w:val="22"/>
-          <w:szCs w:val="22"/>
-        </w:rPr>
-        <w:tab/>
-      </w:r>
-      <w:r>
-        <w:rPr>
-          <w:rFonts w:asciiTheme="majorHAnsi" w:hAnsiTheme="majorHAnsi" w:cstheme="majorHAnsi"/>
-          <w:bCs/>
-          <w:sz w:val="22"/>
-          <w:szCs w:val="22"/>
-        </w:rPr>
-        <w:t>Boulder, CO</w:t>
-      </w:r>
-    </w:p>
-    <w:p>
-      <w:pPr>
-        <w:tabs>
-          <w:tab w:val="right" w:pos="10800"/>
-        </w:tabs>
-        <w:rPr>
-          <w:rFonts w:asciiTheme="majorHAnsi" w:hAnsiTheme="majorHAnsi" w:cstheme="majorHAnsi"/>
-          <w:i/>
-          <w:sz w:val="22"/>
-          <w:szCs w:val="22"/>
-        </w:rPr>
-      </w:pPr>
-      <w:r>
-        <w:rPr>
-          <w:rFonts w:asciiTheme="majorHAnsi" w:hAnsiTheme="majorHAnsi" w:cstheme="majorHAnsi"/>
-          <w:i/>
-          <w:sz w:val="22"/>
-          <w:szCs w:val="22"/>
-        </w:rPr>
-        <w:t>Firmware/Embedded Systems Engineer</w:t>
-      </w:r>
-      <w:r>
-        <w:rPr>
-          <w:rFonts w:asciiTheme="majorHAnsi" w:hAnsiTheme="majorHAnsi" w:cstheme="majorHAnsi"/>
-          <w:i/>
-          <w:sz w:val="22"/>
-          <w:szCs w:val="22"/>
-        </w:rPr>
-        <w:tab/>
-      </w:r>
-      <w:r>
-        <w:rPr>
-          <w:rFonts w:asciiTheme="majorHAnsi" w:hAnsiTheme="majorHAnsi" w:cstheme="majorHAnsi"/>
-          <w:sz w:val="22"/>
-          <w:szCs w:val="22"/>
-        </w:rPr>
-        <w:t>June</w:t>
-      </w:r>
-      <w:r>
-        <w:rPr>
-          <w:rFonts w:asciiTheme="majorHAnsi" w:hAnsiTheme="majorHAnsi" w:cstheme="majorHAnsi"/>
-          <w:sz w:val="22"/>
-          <w:szCs w:val="22"/>
-        </w:rPr>
-        <w:t xml:space="preserve"> </w:t>
-      </w:r>
-      <w:r>
-        <w:rPr>
-          <w:rFonts w:asciiTheme="majorHAnsi" w:hAnsiTheme="majorHAnsi" w:cstheme="majorHAnsi"/>
-          <w:sz w:val="22"/>
-          <w:szCs w:val="22"/>
-        </w:rPr>
-        <w:t>2023</w:t>
-      </w:r>
-      <w:r>
-        <w:rPr>
-          <w:rFonts w:asciiTheme="majorHAnsi" w:hAnsiTheme="majorHAnsi" w:cstheme="majorHAnsi"/>
-          <w:i/>
-          <w:sz w:val="22"/>
-          <w:szCs w:val="22"/>
-        </w:rPr>
-        <w:t xml:space="preserve"> </w:t>
-      </w:r>
-      <w:r>
-        <w:rPr>
-          <w:rFonts w:asciiTheme="majorHAnsi" w:hAnsiTheme="majorHAnsi" w:cstheme="majorHAnsi"/>
-          <w:sz w:val="22"/>
-          <w:szCs w:val="22"/>
-        </w:rPr>
-        <w:t xml:space="preserve">– </w:t>
-      </w:r>
-      <w:r>
-        <w:rPr>
-          <w:rFonts w:asciiTheme="majorHAnsi" w:hAnsiTheme="majorHAnsi" w:cstheme="majorHAnsi"/>
-          <w:sz w:val="22"/>
-          <w:szCs w:val="22"/>
-        </w:rPr>
-        <w:t>August 2023</w:t>
+        <w:t>Directed the deliberation process for new member selection, ensuring fair evaluation of applicants' fit with the club's values</w:t>
       </w:r>
     </w:p>
     <w:p>
@@ -1799,11 +1649,130 @@
           <w:sz w:val="22"/>
           <w:szCs w:val="22"/>
         </w:rPr>
-        <w:t>Integrated new generation microcontroller (STM32) and a real-time operating system (Azure ThreadX) with legacy devices to</w:t>
-      </w:r>
-      <w:r>
-        <w:rPr>
-          <w:rFonts w:asciiTheme="majorHAnsi" w:hAnsiTheme="majorHAnsi" w:cstheme="majorHAnsi"/>
+        <w:t>Fostered a diverse and inclusive work environment through developing and directing DEI training for over 20 community leader</w:t>
+      </w:r>
+      <w:r>
+        <w:rPr>
+          <w:rFonts w:asciiTheme="majorHAnsi" w:hAnsiTheme="majorHAnsi" w:cstheme="majorHAnsi"/>
+          <w:sz w:val="22"/>
+          <w:szCs w:val="22"/>
+        </w:rPr>
+        <w:t>s</w:t>
+      </w:r>
+    </w:p>
+    <w:p>
+      <w:pPr>
+        <w:tabs>
+          <w:tab w:val="right" w:pos="10800"/>
+        </w:tabs>
+        <w:ind w:left="360"/>
+        <w:rPr>
+          <w:rFonts w:asciiTheme="majorHAnsi" w:hAnsiTheme="majorHAnsi" w:cstheme="majorHAnsi"/>
+          <w:sz w:val="22"/>
+          <w:szCs w:val="22"/>
+        </w:rPr>
+      </w:pPr>
+    </w:p>
+    <w:p>
+      <w:pPr>
+        <w:tabs>
+          <w:tab w:val="right" w:pos="10800"/>
+        </w:tabs>
+        <w:rPr>
+          <w:rFonts w:asciiTheme="majorHAnsi" w:hAnsiTheme="majorHAnsi" w:cstheme="majorHAnsi"/>
+          <w:b/>
+          <w:u w:val="single"/>
+        </w:rPr>
+      </w:pPr>
+      <w:r>
+        <w:rPr>
+          <w:rFonts w:asciiTheme="majorHAnsi" w:hAnsiTheme="majorHAnsi" w:cstheme="majorHAnsi"/>
+          <w:b/>
+          <w:u w:val="single"/>
+        </w:rPr>
+        <w:t>ACADEMIC PROJECTS</w:t>
+      </w:r>
+      <w:r>
+        <w:rPr>
+          <w:rFonts w:asciiTheme="majorHAnsi" w:hAnsiTheme="majorHAnsi" w:cstheme="majorHAnsi"/>
+          <w:b/>
+          <w:u w:val="single"/>
+        </w:rPr>
+        <w:tab/>
+      </w:r>
+    </w:p>
+    <w:p>
+      <w:pPr>
+        <w:tabs>
+          <w:tab w:val="right" w:pos="10800"/>
+        </w:tabs>
+        <w:rPr>
+          <w:rFonts w:asciiTheme="majorHAnsi" w:hAnsiTheme="majorHAnsi" w:cstheme="majorHAnsi"/>
+          <w:sz w:val="22"/>
+          <w:szCs w:val="22"/>
+        </w:rPr>
+      </w:pPr>
+      <w:r>
+        <w:rPr>
+          <w:rFonts w:asciiTheme="majorHAnsi" w:hAnsiTheme="majorHAnsi" w:cstheme="majorHAnsi"/>
+          <w:b/>
+          <w:bCs/>
+          <w:sz w:val="22"/>
+          <w:szCs w:val="22"/>
+        </w:rPr>
+        <w:t>The Biggest Day – Geospatial Route Optimization for Birdwatching</w:t>
+      </w:r>
+      <w:r>
+        <w:rPr>
+          <w:rFonts w:asciiTheme="majorHAnsi" w:hAnsiTheme="majorHAnsi" w:cstheme="majorHAnsi"/>
+          <w:b/>
+          <w:sz w:val="22"/>
+          <w:szCs w:val="22"/>
+        </w:rPr>
+        <w:tab/>
+      </w:r>
+      <w:r>
+        <w:rPr>
+          <w:rFonts w:asciiTheme="majorHAnsi" w:hAnsiTheme="majorHAnsi" w:cstheme="majorHAnsi"/>
+          <w:sz w:val="22"/>
+          <w:szCs w:val="22"/>
+        </w:rPr>
+        <w:t>Los Angeles, CA</w:t>
+      </w:r>
+    </w:p>
+    <w:p>
+      <w:pPr>
+        <w:tabs>
+          <w:tab w:val="right" w:pos="10800"/>
+        </w:tabs>
+        <w:rPr>
+          <w:rFonts w:asciiTheme="majorHAnsi" w:hAnsiTheme="majorHAnsi" w:cstheme="majorHAnsi"/>
+          <w:i/>
+          <w:sz w:val="22"/>
+          <w:szCs w:val="22"/>
+        </w:rPr>
+      </w:pPr>
+      <w:r>
+        <w:rPr>
+          <w:rFonts w:asciiTheme="majorHAnsi" w:hAnsiTheme="majorHAnsi" w:cstheme="majorHAnsi"/>
+          <w:i/>
+          <w:sz w:val="22"/>
+          <w:szCs w:val="22"/>
+        </w:rPr>
+        <w:tab/>
+      </w:r>
+      <w:r>
+        <w:rPr>
+          <w:rFonts w:asciiTheme="majorHAnsi" w:hAnsiTheme="majorHAnsi" w:cstheme="majorHAnsi"/>
+          <w:sz w:val="22"/>
+          <w:szCs w:val="22"/>
+        </w:rPr>
+        <w:t>June 2025</w:t>
+      </w:r>
+      <w:r>
+        <w:rPr>
+          <w:rFonts w:asciiTheme="majorHAnsi" w:hAnsiTheme="majorHAnsi" w:cstheme="majorHAnsi"/>
+          <w:i/>
           <w:sz w:val="22"/>
           <w:szCs w:val="22"/>
         </w:rPr>
@@ -1815,154 +1784,15 @@
           <w:sz w:val="22"/>
           <w:szCs w:val="22"/>
         </w:rPr>
-        <w:t>implement scalable and up-to-date oximetry firmware, developing python scripts to parse and visually display serial oximetry data</w:t>
-      </w:r>
-    </w:p>
-    <w:p>
-      <w:pPr>
-        <w:tabs>
-          <w:tab w:val="right" w:pos="10800"/>
-        </w:tabs>
-        <w:ind w:left="360"/>
-        <w:rPr>
-          <w:rFonts w:asciiTheme="majorHAnsi" w:hAnsiTheme="majorHAnsi" w:cstheme="majorHAnsi"/>
-          <w:sz w:val="22"/>
-          <w:szCs w:val="22"/>
-        </w:rPr>
-      </w:pPr>
-    </w:p>
-    <w:p>
-      <w:pPr>
-        <w:tabs>
-          <w:tab w:val="right" w:pos="10800"/>
-        </w:tabs>
-        <w:rPr>
-          <w:rFonts w:asciiTheme="majorHAnsi" w:hAnsiTheme="majorHAnsi" w:cstheme="majorHAnsi"/>
-          <w:b/>
-          <w:u w:val="single"/>
-        </w:rPr>
-      </w:pPr>
-    </w:p>
-    <w:p>
-      <w:pPr>
-        <w:tabs>
-          <w:tab w:val="right" w:pos="10800"/>
-        </w:tabs>
-        <w:rPr>
-          <w:rFonts w:asciiTheme="majorHAnsi" w:hAnsiTheme="majorHAnsi" w:cstheme="majorHAnsi"/>
-          <w:sz w:val="22"/>
-          <w:szCs w:val="22"/>
-        </w:rPr>
-      </w:pPr>
-      <w:r>
-        <w:rPr>
-          <w:rFonts w:asciiTheme="majorHAnsi" w:hAnsiTheme="majorHAnsi" w:cstheme="majorHAnsi"/>
-          <w:b/>
-          <w:u w:val="single"/>
-        </w:rPr>
-        <w:t>LEADERSHIP AND SERVICE</w:t>
-      </w:r>
-      <w:r>
-        <w:rPr>
-          <w:rFonts w:asciiTheme="majorHAnsi" w:hAnsiTheme="majorHAnsi" w:cstheme="majorHAnsi"/>
-          <w:b/>
-          <w:u w:val="single"/>
-        </w:rPr>
-        <w:tab/>
-      </w:r>
-    </w:p>
-    <w:p>
-      <w:pPr>
-        <w:tabs>
-          <w:tab w:val="right" w:pos="10800"/>
-        </w:tabs>
-        <w:rPr>
-          <w:rFonts w:asciiTheme="majorHAnsi" w:hAnsiTheme="majorHAnsi" w:cstheme="majorHAnsi"/>
-          <w:sz w:val="22"/>
-          <w:szCs w:val="22"/>
-        </w:rPr>
-      </w:pPr>
-      <w:r>
-        <w:rPr>
-          <w:rFonts w:asciiTheme="majorHAnsi" w:hAnsiTheme="majorHAnsi" w:cstheme="majorHAnsi"/>
-          <w:b/>
-          <w:sz w:val="22"/>
-          <w:szCs w:val="22"/>
-        </w:rPr>
-        <w:t>SC Outfitters</w:t>
-      </w:r>
-      <w:r>
-        <w:rPr>
-          <w:rFonts w:asciiTheme="majorHAnsi" w:hAnsiTheme="majorHAnsi" w:cstheme="majorHAnsi"/>
-          <w:b/>
-          <w:sz w:val="22"/>
-          <w:szCs w:val="22"/>
-        </w:rPr>
-        <w:tab/>
-      </w:r>
-      <w:r>
-        <w:rPr>
-          <w:rFonts w:asciiTheme="majorHAnsi" w:hAnsiTheme="majorHAnsi" w:cstheme="majorHAnsi"/>
-          <w:sz w:val="22"/>
-          <w:szCs w:val="22"/>
-        </w:rPr>
-        <w:t>Los Angeles, CA</w:t>
-      </w:r>
-    </w:p>
-    <w:p>
-      <w:pPr>
-        <w:tabs>
-          <w:tab w:val="right" w:pos="10800"/>
-        </w:tabs>
-        <w:rPr>
-          <w:rFonts w:asciiTheme="majorHAnsi" w:hAnsiTheme="majorHAnsi" w:cstheme="majorHAnsi"/>
-          <w:i/>
-          <w:sz w:val="22"/>
-          <w:szCs w:val="22"/>
-        </w:rPr>
-      </w:pPr>
-      <w:r>
-        <w:rPr>
-          <w:rFonts w:asciiTheme="majorHAnsi" w:hAnsiTheme="majorHAnsi" w:cstheme="majorHAnsi"/>
-          <w:i/>
-          <w:sz w:val="22"/>
-          <w:szCs w:val="22"/>
-        </w:rPr>
-        <w:t>Wilderness Guide</w:t>
-      </w:r>
-      <w:r>
-        <w:rPr>
-          <w:rFonts w:asciiTheme="majorHAnsi" w:hAnsiTheme="majorHAnsi" w:cstheme="majorHAnsi"/>
-          <w:i/>
-          <w:sz w:val="22"/>
-          <w:szCs w:val="22"/>
-        </w:rPr>
-        <w:tab/>
-      </w:r>
-      <w:r>
-        <w:rPr>
-          <w:rFonts w:asciiTheme="majorHAnsi" w:hAnsiTheme="majorHAnsi" w:cstheme="majorHAnsi"/>
-          <w:sz w:val="22"/>
-          <w:szCs w:val="22"/>
-        </w:rPr>
-        <w:t xml:space="preserve">May 2024 </w:t>
-      </w:r>
-      <w:r>
-        <w:rPr>
-          <w:rFonts w:asciiTheme="majorHAnsi" w:hAnsiTheme="majorHAnsi" w:cstheme="majorHAnsi"/>
-          <w:i/>
-          <w:sz w:val="22"/>
-          <w:szCs w:val="22"/>
-        </w:rPr>
-        <w:t xml:space="preserve"> </w:t>
-      </w:r>
-      <w:r>
-        <w:rPr>
-          <w:rFonts w:asciiTheme="majorHAnsi" w:hAnsiTheme="majorHAnsi" w:cstheme="majorHAnsi"/>
-          <w:sz w:val="22"/>
-          <w:szCs w:val="22"/>
-        </w:rPr>
-        <w:t>– Present</w:t>
+        <w:t xml:space="preserve">– </w:t>
+      </w:r>
+      <w:r>
+        <w:rPr>
+          <w:rFonts w:asciiTheme="majorHAnsi" w:hAnsiTheme="majorHAnsi" w:cstheme="majorHAnsi"/>
+          <w:sz w:val="22"/>
+          <w:szCs w:val="22"/>
+        </w:rPr>
+        <w:t>present</w:t>
       </w:r>
     </w:p>
     <w:p>
@@ -1987,28 +1817,43 @@
           <w:sz w:val="22"/>
           <w:szCs w:val="22"/>
         </w:rPr>
-        <w:t>Lead and plan backpacking, camping, and hiking trips throughout California for student participants</w:t>
-      </w:r>
-    </w:p>
-    <w:p>
-      <w:pPr>
-        <w:tabs>
-          <w:tab w:val="right" w:pos="10800"/>
-        </w:tabs>
-        <w:rPr>
-          <w:rFonts w:asciiTheme="majorHAnsi" w:hAnsiTheme="majorHAnsi" w:cstheme="majorHAnsi"/>
-          <w:sz w:val="22"/>
-          <w:szCs w:val="22"/>
-        </w:rPr>
-      </w:pPr>
-      <w:r>
-        <w:rPr>
-          <w:rFonts w:asciiTheme="majorHAnsi" w:hAnsiTheme="majorHAnsi" w:cstheme="majorHAnsi"/>
-          <w:b/>
-          <w:sz w:val="22"/>
-          <w:szCs w:val="22"/>
-        </w:rPr>
-        <w:t>USC Makers</w:t>
+        <w:t>[DESCRIPTION HERE]</w:t>
+      </w:r>
+    </w:p>
+    <w:p>
+      <w:pPr>
+        <w:tabs>
+          <w:tab w:val="right" w:pos="10800"/>
+        </w:tabs>
+        <w:rPr>
+          <w:rFonts w:asciiTheme="majorHAnsi" w:hAnsiTheme="majorHAnsi" w:cstheme="majorHAnsi"/>
+          <w:b/>
+          <w:bCs/>
+          <w:sz w:val="22"/>
+          <w:szCs w:val="22"/>
+        </w:rPr>
+      </w:pPr>
+    </w:p>
+    <w:p>
+      <w:pPr>
+        <w:tabs>
+          <w:tab w:val="right" w:pos="10800"/>
+        </w:tabs>
+        <w:rPr>
+          <w:rFonts w:asciiTheme="majorHAnsi" w:hAnsiTheme="majorHAnsi" w:cstheme="majorHAnsi"/>
+          <w:sz w:val="22"/>
+          <w:szCs w:val="22"/>
+        </w:rPr>
+      </w:pPr>
+      <w:r>
+        <w:rPr>
+          <w:rFonts w:asciiTheme="majorHAnsi" w:hAnsiTheme="majorHAnsi" w:cstheme="majorHAnsi"/>
+          <w:b/>
+          <w:bCs/>
+          <w:sz w:val="22"/>
+          <w:szCs w:val="22"/>
+        </w:rPr>
+        <w:t>Species-Specific Avian Call Detection and Intercall Modeling using Passive Acoustic Monitoring</w:t>
       </w:r>
       <w:r>
         <w:rPr>
@@ -2047,7 +1892,7 @@
           <w:sz w:val="22"/>
           <w:szCs w:val="22"/>
         </w:rPr>
-        <w:t>Director of Membership</w:t>
+        <w:t>Autonomous Networks Research Group – Undergraduate Thesis</w:t>
       </w:r>
       <w:r>
         <w:rPr>
@@ -2064,11 +1909,12 @@
           <w:sz w:val="22"/>
           <w:szCs w:val="22"/>
         </w:rPr>
-        <w:t>September</w:t>
-      </w:r>
-      <w:r>
-        <w:rPr>
-          <w:rFonts w:asciiTheme="majorHAnsi" w:hAnsiTheme="majorHAnsi" w:cstheme="majorHAnsi"/>
+        <w:t xml:space="preserve">August 2024 </w:t>
+      </w:r>
+      <w:r>
+        <w:rPr>
+          <w:rFonts w:asciiTheme="majorHAnsi" w:hAnsiTheme="majorHAnsi" w:cstheme="majorHAnsi"/>
+          <w:i/>
           <w:sz w:val="22"/>
           <w:szCs w:val="22"/>
         </w:rPr>
@@ -2080,23 +1926,6 @@
           <w:sz w:val="22"/>
           <w:szCs w:val="22"/>
         </w:rPr>
-        <w:t>2022</w:t>
-      </w:r>
-      <w:r>
-        <w:rPr>
-          <w:rFonts w:asciiTheme="majorHAnsi" w:hAnsiTheme="majorHAnsi" w:cstheme="majorHAnsi"/>
-          <w:i/>
-          <w:sz w:val="22"/>
-          <w:szCs w:val="22"/>
-        </w:rPr>
-        <w:t xml:space="preserve"> </w:t>
-      </w:r>
-      <w:r>
-        <w:rPr>
-          <w:rFonts w:asciiTheme="majorHAnsi" w:hAnsiTheme="majorHAnsi" w:cstheme="majorHAnsi"/>
-          <w:sz w:val="22"/>
-          <w:szCs w:val="22"/>
-        </w:rPr>
         <w:t xml:space="preserve">– </w:t>
       </w:r>
       <w:r>
@@ -2105,23 +1934,7 @@
           <w:sz w:val="22"/>
           <w:szCs w:val="22"/>
         </w:rPr>
-        <w:t>May</w:t>
-      </w:r>
-      <w:r>
-        <w:rPr>
-          <w:rFonts w:asciiTheme="majorHAnsi" w:hAnsiTheme="majorHAnsi" w:cstheme="majorHAnsi"/>
-          <w:sz w:val="22"/>
-          <w:szCs w:val="22"/>
-        </w:rPr>
-        <w:t xml:space="preserve"> </w:t>
-      </w:r>
-      <w:r>
-        <w:rPr>
-          <w:rFonts w:asciiTheme="majorHAnsi" w:hAnsiTheme="majorHAnsi" w:cstheme="majorHAnsi"/>
-          <w:sz w:val="22"/>
-          <w:szCs w:val="22"/>
-        </w:rPr>
-        <w:t>2024</w:t>
+        <w:t>May 2025</w:t>
       </w:r>
     </w:p>
     <w:p>
@@ -2146,7 +1959,7 @@
           <w:sz w:val="22"/>
           <w:szCs w:val="22"/>
         </w:rPr>
-        <w:t xml:space="preserve">Created a streamlined application process, leveraging automated platform based on google sheets macros to anonymize over 200 applications and minimize reviewer bias </w:t>
+        <w:t>Conducted research on species-specific vocal behavior of Yellow-rumped Warblers using passive acoustic recordings collected on a university campus</w:t>
       </w:r>
     </w:p>
     <w:p>
@@ -2171,7 +1984,7 @@
           <w:sz w:val="22"/>
           <w:szCs w:val="22"/>
         </w:rPr>
-        <w:t>Directed the deliberation process for new member selection, ensuring fair evaluation of applicants' fit with the club's values</w:t>
+        <w:t>Utilized statistical analysis and signal processing libraries (e.g., NumPy, SciPy) to model inter-call interval distributions, addressing challenges such as overlapping calls and noise interference</w:t>
       </w:r>
     </w:p>
     <w:p>
@@ -2196,103 +2009,87 @@
           <w:sz w:val="22"/>
           <w:szCs w:val="22"/>
         </w:rPr>
-        <w:t>Fostered a diverse and inclusive work environment through developing and directing DEI training for over 20 community leader</w:t>
-      </w:r>
-      <w:r>
-        <w:rPr>
-          <w:rFonts w:asciiTheme="majorHAnsi" w:hAnsiTheme="majorHAnsi" w:cstheme="majorHAnsi"/>
-          <w:sz w:val="22"/>
-          <w:szCs w:val="22"/>
-        </w:rPr>
-        <w:t>s</w:t>
-      </w:r>
-    </w:p>
-    <w:p>
-      <w:pPr>
-        <w:tabs>
-          <w:tab w:val="right" w:pos="10800"/>
-        </w:tabs>
-        <w:ind w:left="360"/>
-        <w:rPr>
-          <w:rFonts w:asciiTheme="majorHAnsi" w:hAnsiTheme="majorHAnsi" w:cstheme="majorHAnsi"/>
-          <w:sz w:val="22"/>
-          <w:szCs w:val="22"/>
-        </w:rPr>
-      </w:pPr>
-    </w:p>
-    <w:p>
-      <w:pPr>
-        <w:tabs>
-          <w:tab w:val="right" w:pos="10800"/>
-        </w:tabs>
-        <w:rPr>
-          <w:rFonts w:asciiTheme="majorHAnsi" w:hAnsiTheme="majorHAnsi" w:cstheme="majorHAnsi"/>
-          <w:b/>
-          <w:u w:val="single"/>
-        </w:rPr>
-      </w:pPr>
-      <w:r>
-        <w:rPr>
-          <w:rFonts w:asciiTheme="majorHAnsi" w:hAnsiTheme="majorHAnsi" w:cstheme="majorHAnsi"/>
-          <w:b/>
-          <w:u w:val="single"/>
-        </w:rPr>
-        <w:t>ACADEMIC PROJECTS</w:t>
-      </w:r>
-      <w:r>
-        <w:rPr>
-          <w:rFonts w:asciiTheme="majorHAnsi" w:hAnsiTheme="majorHAnsi" w:cstheme="majorHAnsi"/>
-          <w:b/>
-          <w:u w:val="single"/>
+        <w:t>Developed and implemented multiple signal processing algorithms in Python—including threshold-based detection, matched filtering, and amplitude separation—to accurately identify Yellow-rumped Warbler vocalizations from passive acoustic recordings</w:t>
+      </w:r>
+    </w:p>
+    <w:p>
+      <w:pPr>
+        <w:tabs>
+          <w:tab w:val="right" w:pos="10800"/>
+        </w:tabs>
+        <w:rPr>
+          <w:rFonts w:asciiTheme="majorHAnsi" w:hAnsiTheme="majorHAnsi" w:cstheme="majorHAnsi"/>
+          <w:b/>
+          <w:bCs/>
+          <w:sz w:val="22"/>
+          <w:szCs w:val="22"/>
+        </w:rPr>
+      </w:pPr>
+    </w:p>
+    <w:p>
+      <w:pPr>
+        <w:tabs>
+          <w:tab w:val="right" w:pos="10800"/>
+        </w:tabs>
+        <w:rPr>
+          <w:rFonts w:asciiTheme="majorHAnsi" w:hAnsiTheme="majorHAnsi" w:cstheme="majorHAnsi"/>
+          <w:sz w:val="22"/>
+          <w:szCs w:val="22"/>
+        </w:rPr>
+      </w:pPr>
+      <w:r>
+        <w:rPr>
+          <w:rFonts w:asciiTheme="majorHAnsi" w:hAnsiTheme="majorHAnsi" w:cstheme="majorHAnsi"/>
+          <w:b/>
+          <w:bCs/>
+          <w:sz w:val="22"/>
+          <w:szCs w:val="22"/>
+        </w:rPr>
+        <w:t xml:space="preserve">WanderCast -- </w:t>
+      </w:r>
+      <w:r>
+        <w:rPr>
+          <w:rFonts w:asciiTheme="majorHAnsi" w:hAnsiTheme="majorHAnsi" w:cstheme="majorHAnsi"/>
+          <w:b/>
+          <w:sz w:val="22"/>
+          <w:szCs w:val="22"/>
         </w:rPr>
         <w:tab/>
       </w:r>
-    </w:p>
-    <w:p>
-      <w:pPr>
-        <w:tabs>
-          <w:tab w:val="right" w:pos="10800"/>
-        </w:tabs>
-        <w:rPr>
-          <w:rFonts w:asciiTheme="majorHAnsi" w:hAnsiTheme="majorHAnsi" w:cstheme="majorHAnsi"/>
-          <w:sz w:val="22"/>
-          <w:szCs w:val="22"/>
-        </w:rPr>
-      </w:pPr>
-      <w:r>
-        <w:rPr>
-          <w:rFonts w:asciiTheme="majorHAnsi" w:hAnsiTheme="majorHAnsi" w:cstheme="majorHAnsi"/>
-          <w:b/>
-          <w:bCs/>
-          <w:sz w:val="22"/>
-          <w:szCs w:val="22"/>
-        </w:rPr>
-        <w:t>The Biggest Day –</w:t>
-      </w:r>
-      <w:r>
-        <w:rPr>
-          <w:rFonts w:asciiTheme="majorHAnsi" w:hAnsiTheme="majorHAnsi" w:cstheme="majorHAnsi"/>
-          <w:b/>
-          <w:bCs/>
-          <w:sz w:val="22"/>
-          <w:szCs w:val="22"/>
-        </w:rPr>
-        <w:t xml:space="preserve"> </w:t>
-      </w:r>
-      <w:r>
-        <w:rPr>
-          <w:rFonts w:asciiTheme="majorHAnsi" w:hAnsiTheme="majorHAnsi" w:cstheme="majorHAnsi"/>
-          <w:b/>
-          <w:bCs/>
-          <w:sz w:val="22"/>
-          <w:szCs w:val="22"/>
-        </w:rPr>
-        <w:t>Geospatial Route Optimization for Birdwatching</w:t>
-      </w:r>
-      <w:r>
-        <w:rPr>
-          <w:rFonts w:asciiTheme="majorHAnsi" w:hAnsiTheme="majorHAnsi" w:cstheme="majorHAnsi"/>
-          <w:b/>
+      <w:r>
+        <w:rPr>
+          <w:rFonts w:asciiTheme="majorHAnsi" w:hAnsiTheme="majorHAnsi" w:cstheme="majorHAnsi"/>
+          <w:sz w:val="22"/>
+          <w:szCs w:val="22"/>
+        </w:rPr>
+        <w:t>Los Angeles, CA</w:t>
+      </w:r>
+    </w:p>
+    <w:p>
+      <w:pPr>
+        <w:tabs>
+          <w:tab w:val="right" w:pos="10800"/>
+        </w:tabs>
+        <w:rPr>
+          <w:rFonts w:asciiTheme="majorHAnsi" w:hAnsiTheme="majorHAnsi" w:cstheme="majorHAnsi"/>
+          <w:i/>
+          <w:sz w:val="22"/>
+          <w:szCs w:val="22"/>
+        </w:rPr>
+      </w:pPr>
+      <w:r>
+        <w:rPr>
+          <w:rFonts w:asciiTheme="majorHAnsi" w:hAnsiTheme="majorHAnsi" w:cstheme="majorHAnsi"/>
+          <w:i/>
+          <w:sz w:val="22"/>
+          <w:szCs w:val="22"/>
+        </w:rPr>
+        <w:t>Embedded Systems Senior Capstone</w:t>
+      </w:r>
+      <w:r>
+        <w:rPr>
+          <w:rFonts w:asciiTheme="majorHAnsi" w:hAnsiTheme="majorHAnsi" w:cstheme="majorHAnsi"/>
+          <w:i/>
           <w:sz w:val="22"/>
           <w:szCs w:val="22"/>
         </w:rPr>
@@ -2304,62 +2101,7 @@
           <w:sz w:val="22"/>
           <w:szCs w:val="22"/>
         </w:rPr>
-        <w:t>Los Angeles, CA</w:t>
-      </w:r>
-    </w:p>
-    <w:p>
-      <w:pPr>
-        <w:tabs>
-          <w:tab w:val="right" w:pos="10800"/>
-        </w:tabs>
-        <w:rPr>
-          <w:rFonts w:asciiTheme="majorHAnsi" w:hAnsiTheme="majorHAnsi" w:cstheme="majorHAnsi"/>
-          <w:i/>
-          <w:sz w:val="22"/>
-          <w:szCs w:val="22"/>
-        </w:rPr>
-      </w:pPr>
-      <w:r>
-        <w:rPr>
-          <w:rFonts w:asciiTheme="majorHAnsi" w:hAnsiTheme="majorHAnsi" w:cstheme="majorHAnsi"/>
-          <w:i/>
-          <w:sz w:val="22"/>
-          <w:szCs w:val="22"/>
-        </w:rPr>
-        <w:tab/>
-      </w:r>
-      <w:r>
-        <w:rPr>
-          <w:rFonts w:asciiTheme="majorHAnsi" w:hAnsiTheme="majorHAnsi" w:cstheme="majorHAnsi"/>
-          <w:sz w:val="22"/>
-          <w:szCs w:val="22"/>
-        </w:rPr>
-        <w:t>June 2025</w:t>
-      </w:r>
-      <w:r>
-        <w:rPr>
-          <w:rFonts w:asciiTheme="majorHAnsi" w:hAnsiTheme="majorHAnsi" w:cstheme="majorHAnsi"/>
-          <w:i/>
-          <w:sz w:val="22"/>
-          <w:szCs w:val="22"/>
-        </w:rPr>
-        <w:t xml:space="preserve"> </w:t>
-      </w:r>
-      <w:r>
-        <w:rPr>
-          <w:rFonts w:asciiTheme="majorHAnsi" w:hAnsiTheme="majorHAnsi" w:cstheme="majorHAnsi"/>
-          <w:sz w:val="22"/>
-          <w:szCs w:val="22"/>
-        </w:rPr>
-        <w:t xml:space="preserve">– </w:t>
-      </w:r>
-      <w:r>
-        <w:rPr>
-          <w:rFonts w:asciiTheme="majorHAnsi" w:hAnsiTheme="majorHAnsi" w:cstheme="majorHAnsi"/>
-          <w:sz w:val="22"/>
-          <w:szCs w:val="22"/>
-        </w:rPr>
-        <w:t>present</w:t>
+        <w:t>April 2023</w:t>
       </w:r>
     </w:p>
     <w:p>
@@ -2384,43 +2126,41 @@
           <w:sz w:val="22"/>
           <w:szCs w:val="22"/>
         </w:rPr>
-        <w:t>[DESCRIPTION HERE]</w:t>
-      </w:r>
-    </w:p>
-    <w:p>
-      <w:pPr>
-        <w:tabs>
-          <w:tab w:val="right" w:pos="10800"/>
-        </w:tabs>
-        <w:rPr>
-          <w:rFonts w:asciiTheme="majorHAnsi" w:hAnsiTheme="majorHAnsi" w:cstheme="majorHAnsi"/>
-          <w:b/>
-          <w:bCs/>
-          <w:sz w:val="22"/>
-          <w:szCs w:val="22"/>
-        </w:rPr>
-      </w:pPr>
-    </w:p>
-    <w:p>
-      <w:pPr>
-        <w:tabs>
-          <w:tab w:val="right" w:pos="10800"/>
-        </w:tabs>
-        <w:rPr>
-          <w:rFonts w:asciiTheme="majorHAnsi" w:hAnsiTheme="majorHAnsi" w:cstheme="majorHAnsi"/>
-          <w:sz w:val="22"/>
-          <w:szCs w:val="22"/>
-        </w:rPr>
-      </w:pPr>
-      <w:r>
-        <w:rPr>
-          <w:rFonts w:asciiTheme="majorHAnsi" w:hAnsiTheme="majorHAnsi" w:cstheme="majorHAnsi"/>
-          <w:b/>
-          <w:bCs/>
-          <w:sz w:val="22"/>
-          <w:szCs w:val="22"/>
-        </w:rPr>
-        <w:t>Species-Specific Avian Call Detection and Intercall Modeling using Passive Acoustic Monitoring</w:t>
+        <w:t>Implemented an innovative IoT project featuring a an unconventional OLED display using a pickle as a unique medium, thermistor temperature monitoring, sound feedback, and twitter capabilities through ESP32 module</w:t>
+      </w:r>
+    </w:p>
+    <w:p>
+      <w:pPr>
+        <w:pStyle w:val="ListParagraph"/>
+        <w:tabs>
+          <w:tab w:val="right" w:pos="10800"/>
+        </w:tabs>
+        <w:rPr>
+          <w:rFonts w:asciiTheme="majorHAnsi" w:hAnsiTheme="majorHAnsi" w:cstheme="majorHAnsi"/>
+          <w:sz w:val="22"/>
+          <w:szCs w:val="22"/>
+        </w:rPr>
+      </w:pPr>
+    </w:p>
+    <w:p>
+      <w:pPr>
+        <w:tabs>
+          <w:tab w:val="right" w:pos="10800"/>
+        </w:tabs>
+        <w:rPr>
+          <w:rFonts w:asciiTheme="majorHAnsi" w:hAnsiTheme="majorHAnsi" w:cstheme="majorHAnsi"/>
+          <w:sz w:val="22"/>
+          <w:szCs w:val="22"/>
+        </w:rPr>
+      </w:pPr>
+      <w:r>
+        <w:rPr>
+          <w:rFonts w:asciiTheme="majorHAnsi" w:hAnsiTheme="majorHAnsi" w:cstheme="majorHAnsi"/>
+          <w:b/>
+          <w:sz w:val="22"/>
+          <w:szCs w:val="22"/>
+        </w:rPr>
+        <w:t>Firmware Develoment, Testing, and PCB Design for the Analog Front End of Extended Gate</w:t>
       </w:r>
       <w:r>
         <w:rPr>
@@ -2447,19 +2187,18 @@
         </w:tabs>
         <w:rPr>
           <w:rFonts w:asciiTheme="majorHAnsi" w:hAnsiTheme="majorHAnsi" w:cstheme="majorHAnsi"/>
-          <w:i/>
-          <w:sz w:val="22"/>
-          <w:szCs w:val="22"/>
-        </w:rPr>
-      </w:pPr>
-      <w:r>
-        <w:rPr>
-          <w:rFonts w:asciiTheme="majorHAnsi" w:hAnsiTheme="majorHAnsi" w:cstheme="majorHAnsi"/>
-          <w:i/>
-          <w:sz w:val="22"/>
-          <w:szCs w:val="22"/>
-        </w:rPr>
-        <w:t>Autonomous Networks Research Group – Undergraduate Thesis</w:t>
+          <w:sz w:val="22"/>
+          <w:szCs w:val="22"/>
+        </w:rPr>
+      </w:pPr>
+      <w:r>
+        <w:rPr>
+          <w:rFonts w:asciiTheme="majorHAnsi" w:hAnsiTheme="majorHAnsi" w:cstheme="majorHAnsi"/>
+          <w:b/>
+          <w:sz w:val="22"/>
+          <w:szCs w:val="22"/>
+        </w:rPr>
+        <w:t>Transistor-Based Electrochemical Sensing System – Khan Lab CURVE project</w:t>
       </w:r>
       <w:r>
         <w:rPr>
@@ -2476,12 +2215,11 @@
           <w:sz w:val="22"/>
           <w:szCs w:val="22"/>
         </w:rPr>
-        <w:t xml:space="preserve">August 2024 </w:t>
-      </w:r>
-      <w:r>
-        <w:rPr>
-          <w:rFonts w:asciiTheme="majorHAnsi" w:hAnsiTheme="majorHAnsi" w:cstheme="majorHAnsi"/>
-          <w:i/>
+        <w:t>January</w:t>
+      </w:r>
+      <w:r>
+        <w:rPr>
+          <w:rFonts w:asciiTheme="majorHAnsi" w:hAnsiTheme="majorHAnsi" w:cstheme="majorHAnsi"/>
           <w:sz w:val="22"/>
           <w:szCs w:val="22"/>
         </w:rPr>
@@ -2493,15 +2231,24 @@
           <w:sz w:val="22"/>
           <w:szCs w:val="22"/>
         </w:rPr>
-        <w:t xml:space="preserve">– </w:t>
-      </w:r>
-      <w:r>
-        <w:rPr>
-          <w:rFonts w:asciiTheme="majorHAnsi" w:hAnsiTheme="majorHAnsi" w:cstheme="majorHAnsi"/>
-          <w:sz w:val="22"/>
-          <w:szCs w:val="22"/>
-        </w:rPr>
-        <w:t>May 2025</w:t>
+        <w:t>2024</w:t>
+      </w:r>
+      <w:r>
+        <w:rPr>
+          <w:rFonts w:asciiTheme="majorHAnsi" w:hAnsiTheme="majorHAnsi" w:cstheme="majorHAnsi"/>
+          <w:i/>
+          <w:sz w:val="22"/>
+          <w:szCs w:val="22"/>
+        </w:rPr>
+        <w:t xml:space="preserve"> </w:t>
+      </w:r>
+      <w:r>
+        <w:rPr>
+          <w:rFonts w:asciiTheme="majorHAnsi" w:hAnsiTheme="majorHAnsi" w:cstheme="majorHAnsi"/>
+          <w:sz w:val="22"/>
+          <w:szCs w:val="22"/>
+        </w:rPr>
+        <w:t>– April 2024</w:t>
       </w:r>
     </w:p>
     <w:p>
@@ -2526,7 +2273,7 @@
           <w:sz w:val="22"/>
           <w:szCs w:val="22"/>
         </w:rPr>
-        <w:t>Conducted research on species-specific vocal behavior of Yellow-rumped Warblers using passive acoustic recordings collected on a university campus</w:t>
+        <w:t>Developed firmware to interface with the Analog Front End (ADS1299) with Arduino to provide bias to and to read voltage from NMOS transistors</w:t>
       </w:r>
     </w:p>
     <w:p>
@@ -2551,7 +2298,122 @@
           <w:sz w:val="22"/>
           <w:szCs w:val="22"/>
         </w:rPr>
-        <w:t>Utilized statistical analysis and signal processing libraries (e.g., NumPy, SciPy) to model inter-call interval distributions, addressing challenges such as overlapping calls and noise interference</w:t>
+        <w:t>Designed a PCB (EAGLE) to facilitate connection between the transistor gate and working electrode of printed sensors</w:t>
+      </w:r>
+    </w:p>
+    <w:p>
+      <w:pPr>
+        <w:tabs>
+          <w:tab w:val="right" w:pos="10800"/>
+        </w:tabs>
+        <w:rPr>
+          <w:rFonts w:asciiTheme="majorHAnsi" w:hAnsiTheme="majorHAnsi" w:cstheme="majorHAnsi"/>
+          <w:sz w:val="22"/>
+          <w:szCs w:val="22"/>
+        </w:rPr>
+      </w:pPr>
+    </w:p>
+    <w:p>
+      <w:pPr>
+        <w:tabs>
+          <w:tab w:val="right" w:pos="10800"/>
+        </w:tabs>
+        <w:rPr>
+          <w:rFonts w:asciiTheme="majorHAnsi" w:hAnsiTheme="majorHAnsi" w:cstheme="majorHAnsi"/>
+          <w:sz w:val="22"/>
+          <w:szCs w:val="22"/>
+        </w:rPr>
+      </w:pPr>
+      <w:r>
+        <w:rPr>
+          <w:rFonts w:asciiTheme="majorHAnsi" w:hAnsiTheme="majorHAnsi" w:cstheme="majorHAnsi"/>
+          <w:b/>
+          <w:bCs/>
+          <w:sz w:val="22"/>
+          <w:szCs w:val="22"/>
+        </w:rPr>
+        <w:t xml:space="preserve">Le Chord: The Electronic Autoharp </w:t>
+      </w:r>
+      <w:r>
+        <w:rPr>
+          <w:rFonts w:asciiTheme="majorHAnsi" w:hAnsiTheme="majorHAnsi" w:cstheme="majorHAnsi"/>
+          <w:b/>
+          <w:sz w:val="22"/>
+          <w:szCs w:val="22"/>
+        </w:rPr>
+        <w:tab/>
+      </w:r>
+      <w:r>
+        <w:rPr>
+          <w:rFonts w:asciiTheme="majorHAnsi" w:hAnsiTheme="majorHAnsi" w:cstheme="majorHAnsi"/>
+          <w:sz w:val="22"/>
+          <w:szCs w:val="22"/>
+        </w:rPr>
+        <w:t>Los Angeles, CA</w:t>
+      </w:r>
+    </w:p>
+    <w:p>
+      <w:pPr>
+        <w:tabs>
+          <w:tab w:val="right" w:pos="10800"/>
+        </w:tabs>
+        <w:rPr>
+          <w:rFonts w:asciiTheme="majorHAnsi" w:hAnsiTheme="majorHAnsi" w:cstheme="majorHAnsi"/>
+          <w:i/>
+          <w:sz w:val="22"/>
+          <w:szCs w:val="22"/>
+        </w:rPr>
+      </w:pPr>
+      <w:r>
+        <w:rPr>
+          <w:rFonts w:asciiTheme="majorHAnsi" w:hAnsiTheme="majorHAnsi" w:cstheme="majorHAnsi"/>
+          <w:i/>
+          <w:sz w:val="22"/>
+          <w:szCs w:val="22"/>
+        </w:rPr>
+        <w:t>USC Makers</w:t>
+      </w:r>
+      <w:r>
+        <w:rPr>
+          <w:rFonts w:asciiTheme="majorHAnsi" w:hAnsiTheme="majorHAnsi" w:cstheme="majorHAnsi"/>
+          <w:i/>
+          <w:sz w:val="22"/>
+          <w:szCs w:val="22"/>
+        </w:rPr>
+        <w:tab/>
+      </w:r>
+      <w:r>
+        <w:rPr>
+          <w:rFonts w:asciiTheme="majorHAnsi" w:hAnsiTheme="majorHAnsi" w:cstheme="majorHAnsi"/>
+          <w:sz w:val="22"/>
+          <w:szCs w:val="22"/>
+        </w:rPr>
+        <w:t xml:space="preserve">September 2022 </w:t>
+      </w:r>
+      <w:r>
+        <w:rPr>
+          <w:rFonts w:asciiTheme="majorHAnsi" w:hAnsiTheme="majorHAnsi" w:cstheme="majorHAnsi"/>
+          <w:i/>
+          <w:sz w:val="22"/>
+          <w:szCs w:val="22"/>
+        </w:rPr>
+        <w:t xml:space="preserve"> </w:t>
+      </w:r>
+      <w:r>
+        <w:rPr>
+          <w:rFonts w:asciiTheme="majorHAnsi" w:hAnsiTheme="majorHAnsi" w:cstheme="majorHAnsi"/>
+          <w:sz w:val="22"/>
+          <w:szCs w:val="22"/>
+        </w:rPr>
+        <w:t xml:space="preserve">– </w:t>
+      </w:r>
+      <w:r>
+        <w:rPr>
+          <w:rFonts w:asciiTheme="majorHAnsi" w:hAnsiTheme="majorHAnsi" w:cstheme="majorHAnsi"/>
+          <w:sz w:val="22"/>
+          <w:szCs w:val="22"/>
+        </w:rPr>
+        <w:t>May 2023</w:t>
       </w:r>
     </w:p>
     <w:p>
@@ -2576,99 +2438,7 @@
           <w:sz w:val="22"/>
           <w:szCs w:val="22"/>
         </w:rPr>
-        <w:t>Developed and implemented multiple signal processing algorithms in Python—including threshold-based detection, matched filtering, and amplitude separation—to accurately identify Yellow-rumped Warbler vocalizations from passive acoustic recordings</w:t>
-      </w:r>
-    </w:p>
-    <w:p>
-      <w:pPr>
-        <w:tabs>
-          <w:tab w:val="right" w:pos="10800"/>
-        </w:tabs>
-        <w:rPr>
-          <w:rFonts w:asciiTheme="majorHAnsi" w:hAnsiTheme="majorHAnsi" w:cstheme="majorHAnsi"/>
-          <w:b/>
-          <w:bCs/>
-          <w:sz w:val="22"/>
-          <w:szCs w:val="22"/>
-        </w:rPr>
-      </w:pPr>
-    </w:p>
-    <w:p>
-      <w:pPr>
-        <w:tabs>
-          <w:tab w:val="right" w:pos="10800"/>
-        </w:tabs>
-        <w:rPr>
-          <w:rFonts w:asciiTheme="majorHAnsi" w:hAnsiTheme="majorHAnsi" w:cstheme="majorHAnsi"/>
-          <w:sz w:val="22"/>
-          <w:szCs w:val="22"/>
-        </w:rPr>
-      </w:pPr>
-      <w:r>
-        <w:rPr>
-          <w:rFonts w:asciiTheme="majorHAnsi" w:hAnsiTheme="majorHAnsi" w:cstheme="majorHAnsi"/>
-          <w:b/>
-          <w:bCs/>
-          <w:sz w:val="22"/>
-          <w:szCs w:val="22"/>
-        </w:rPr>
-        <w:t xml:space="preserve">WanderCast -- </w:t>
-      </w:r>
-      <w:r>
-        <w:rPr>
-          <w:rFonts w:asciiTheme="majorHAnsi" w:hAnsiTheme="majorHAnsi" w:cstheme="majorHAnsi"/>
-          <w:b/>
-          <w:sz w:val="22"/>
-          <w:szCs w:val="22"/>
-        </w:rPr>
-        <w:tab/>
-      </w:r>
-      <w:r>
-        <w:rPr>
-          <w:rFonts w:asciiTheme="majorHAnsi" w:hAnsiTheme="majorHAnsi" w:cstheme="majorHAnsi"/>
-          <w:sz w:val="22"/>
-          <w:szCs w:val="22"/>
-        </w:rPr>
-        <w:t>Los Angeles, CA</w:t>
-      </w:r>
-    </w:p>
-    <w:p>
-      <w:pPr>
-        <w:tabs>
-          <w:tab w:val="right" w:pos="10800"/>
-        </w:tabs>
-        <w:rPr>
-          <w:rFonts w:asciiTheme="majorHAnsi" w:hAnsiTheme="majorHAnsi" w:cstheme="majorHAnsi"/>
-          <w:i/>
-          <w:sz w:val="22"/>
-          <w:szCs w:val="22"/>
-        </w:rPr>
-      </w:pPr>
-      <w:r>
-        <w:rPr>
-          <w:rFonts w:asciiTheme="majorHAnsi" w:hAnsiTheme="majorHAnsi" w:cstheme="majorHAnsi"/>
-          <w:i/>
-          <w:sz w:val="22"/>
-          <w:szCs w:val="22"/>
-        </w:rPr>
-        <w:t>Embedded Systems Senior Capstone</w:t>
-      </w:r>
-      <w:r>
-        <w:rPr>
-          <w:rFonts w:asciiTheme="majorHAnsi" w:hAnsiTheme="majorHAnsi" w:cstheme="majorHAnsi"/>
-          <w:i/>
-          <w:sz w:val="22"/>
-          <w:szCs w:val="22"/>
-        </w:rPr>
-        <w:tab/>
-      </w:r>
-      <w:r>
-        <w:rPr>
-          <w:rFonts w:asciiTheme="majorHAnsi" w:hAnsiTheme="majorHAnsi" w:cstheme="majorHAnsi"/>
-          <w:sz w:val="22"/>
-          <w:szCs w:val="22"/>
-        </w:rPr>
-        <w:t>April 2023</w:t>
+        <w:t>Built an electronic autoharp using MIDI controller (Le Strum, Electrodistro DAISY) and designed breakout board (Eagle) and aesthetic casing (Fusion 360) to house electronics</w:t>
       </w:r>
     </w:p>
     <w:p>
@@ -2693,41 +2463,41 @@
           <w:sz w:val="22"/>
           <w:szCs w:val="22"/>
         </w:rPr>
-        <w:t>Implemented an innovative IoT project featuring a an unconventional OLED display using a pickle as a unique medium, thermistor temperature monitoring, sound feedback, and twitter capabilities through ESP32 module</w:t>
-      </w:r>
-    </w:p>
-    <w:p>
-      <w:pPr>
-        <w:pStyle w:val="ListParagraph"/>
-        <w:tabs>
-          <w:tab w:val="right" w:pos="10800"/>
-        </w:tabs>
-        <w:rPr>
-          <w:rFonts w:asciiTheme="majorHAnsi" w:hAnsiTheme="majorHAnsi" w:cstheme="majorHAnsi"/>
-          <w:sz w:val="22"/>
-          <w:szCs w:val="22"/>
-        </w:rPr>
-      </w:pPr>
-    </w:p>
-    <w:p>
-      <w:pPr>
-        <w:tabs>
-          <w:tab w:val="right" w:pos="10800"/>
-        </w:tabs>
-        <w:rPr>
-          <w:rFonts w:asciiTheme="majorHAnsi" w:hAnsiTheme="majorHAnsi" w:cstheme="majorHAnsi"/>
-          <w:sz w:val="22"/>
-          <w:szCs w:val="22"/>
-        </w:rPr>
-      </w:pPr>
-      <w:r>
-        <w:rPr>
-          <w:rFonts w:asciiTheme="majorHAnsi" w:hAnsiTheme="majorHAnsi" w:cstheme="majorHAnsi"/>
-          <w:b/>
-          <w:sz w:val="22"/>
-          <w:szCs w:val="22"/>
-        </w:rPr>
-        <w:t>Firmware Develoment, Testing, and PCB Design for the Analog Front End of Extended Gate</w:t>
+        <w:t>Utilized hardware debugging tools (oscilloscope, DMM) to troubleshoot hardware and connectivity issues</w:t>
+      </w:r>
+    </w:p>
+    <w:p>
+      <w:pPr>
+        <w:tabs>
+          <w:tab w:val="right" w:pos="10800"/>
+        </w:tabs>
+        <w:rPr>
+          <w:rFonts w:asciiTheme="majorHAnsi" w:hAnsiTheme="majorHAnsi" w:cstheme="majorHAnsi"/>
+          <w:sz w:val="22"/>
+          <w:szCs w:val="22"/>
+        </w:rPr>
+      </w:pPr>
+    </w:p>
+    <w:p>
+      <w:pPr>
+        <w:tabs>
+          <w:tab w:val="right" w:pos="10800"/>
+        </w:tabs>
+        <w:rPr>
+          <w:rFonts w:asciiTheme="majorHAnsi" w:hAnsiTheme="majorHAnsi" w:cstheme="majorHAnsi"/>
+          <w:sz w:val="22"/>
+          <w:szCs w:val="22"/>
+        </w:rPr>
+      </w:pPr>
+      <w:r>
+        <w:rPr>
+          <w:rFonts w:asciiTheme="majorHAnsi" w:hAnsiTheme="majorHAnsi" w:cstheme="majorHAnsi"/>
+          <w:b/>
+          <w:bCs/>
+          <w:sz w:val="22"/>
+          <w:szCs w:val="22"/>
+        </w:rPr>
+        <w:t>SmartGlowPickle</w:t>
       </w:r>
       <w:r>
         <w:rPr>
@@ -2754,18 +2524,19 @@
         </w:tabs>
         <w:rPr>
           <w:rFonts w:asciiTheme="majorHAnsi" w:hAnsiTheme="majorHAnsi" w:cstheme="majorHAnsi"/>
-          <w:sz w:val="22"/>
-          <w:szCs w:val="22"/>
-        </w:rPr>
-      </w:pPr>
-      <w:r>
-        <w:rPr>
-          <w:rFonts w:asciiTheme="majorHAnsi" w:hAnsiTheme="majorHAnsi" w:cstheme="majorHAnsi"/>
-          <w:b/>
-          <w:sz w:val="22"/>
-          <w:szCs w:val="22"/>
-        </w:rPr>
-        <w:t>Transistor-Based Electrochemical Sensing System – Khan Lab CURVE project</w:t>
+          <w:i/>
+          <w:sz w:val="22"/>
+          <w:szCs w:val="22"/>
+        </w:rPr>
+      </w:pPr>
+      <w:r>
+        <w:rPr>
+          <w:rFonts w:asciiTheme="majorHAnsi" w:hAnsiTheme="majorHAnsi" w:cstheme="majorHAnsi"/>
+          <w:i/>
+          <w:sz w:val="22"/>
+          <w:szCs w:val="22"/>
+        </w:rPr>
+        <w:t>USC IEEE HackIOT Competition</w:t>
       </w:r>
       <w:r>
         <w:rPr>
@@ -2782,40 +2553,7 @@
           <w:sz w:val="22"/>
           <w:szCs w:val="22"/>
         </w:rPr>
-        <w:t>January</w:t>
-      </w:r>
-      <w:r>
-        <w:rPr>
-          <w:rFonts w:asciiTheme="majorHAnsi" w:hAnsiTheme="majorHAnsi" w:cstheme="majorHAnsi"/>
-          <w:sz w:val="22"/>
-          <w:szCs w:val="22"/>
-        </w:rPr>
-        <w:t xml:space="preserve"> </w:t>
-      </w:r>
-      <w:r>
-        <w:rPr>
-          <w:rFonts w:asciiTheme="majorHAnsi" w:hAnsiTheme="majorHAnsi" w:cstheme="majorHAnsi"/>
-          <w:sz w:val="22"/>
-          <w:szCs w:val="22"/>
-        </w:rPr>
-        <w:t>2024</w:t>
-      </w:r>
-      <w:r>
-        <w:rPr>
-          <w:rFonts w:asciiTheme="majorHAnsi" w:hAnsiTheme="majorHAnsi" w:cstheme="majorHAnsi"/>
-          <w:i/>
-          <w:sz w:val="22"/>
-          <w:szCs w:val="22"/>
-        </w:rPr>
-        <w:t xml:space="preserve"> </w:t>
-      </w:r>
-      <w:r>
-        <w:rPr>
-          <w:rFonts w:asciiTheme="majorHAnsi" w:hAnsiTheme="majorHAnsi" w:cstheme="majorHAnsi"/>
-          <w:sz w:val="22"/>
-          <w:szCs w:val="22"/>
-        </w:rPr>
-        <w:t>– April 2024</w:t>
+        <w:t>April 2023</w:t>
       </w:r>
     </w:p>
     <w:p>
@@ -2840,312 +2578,6 @@
           <w:sz w:val="22"/>
           <w:szCs w:val="22"/>
         </w:rPr>
-        <w:t>Developed firmware to interface with the Analog Front End (ADS1299) with Arduino to provide bias to and to read voltage from NMOS transistors</w:t>
-      </w:r>
-    </w:p>
-    <w:p>
-      <w:pPr>
-        <w:pStyle w:val="ListParagraph"/>
-        <w:numPr>
-          <w:ilvl w:val="0"/>
-          <w:numId w:val="1"/>
-        </w:numPr>
-        <w:tabs>
-          <w:tab w:val="right" w:pos="10800"/>
-        </w:tabs>
-        <w:rPr>
-          <w:rFonts w:asciiTheme="majorHAnsi" w:hAnsiTheme="majorHAnsi" w:cstheme="majorHAnsi"/>
-          <w:sz w:val="22"/>
-          <w:szCs w:val="22"/>
-        </w:rPr>
-      </w:pPr>
-      <w:r>
-        <w:rPr>
-          <w:rFonts w:asciiTheme="majorHAnsi" w:hAnsiTheme="majorHAnsi" w:cstheme="majorHAnsi"/>
-          <w:sz w:val="22"/>
-          <w:szCs w:val="22"/>
-        </w:rPr>
-        <w:t>Designed a PCB (EAGLE) to facilitate connection between the transistor gate and working electrode of printed sensors</w:t>
-      </w:r>
-    </w:p>
-    <w:p>
-      <w:pPr>
-        <w:tabs>
-          <w:tab w:val="right" w:pos="10800"/>
-        </w:tabs>
-        <w:rPr>
-          <w:rFonts w:asciiTheme="majorHAnsi" w:hAnsiTheme="majorHAnsi" w:cstheme="majorHAnsi"/>
-          <w:sz w:val="22"/>
-          <w:szCs w:val="22"/>
-        </w:rPr>
-      </w:pPr>
-    </w:p>
-    <w:p>
-      <w:pPr>
-        <w:tabs>
-          <w:tab w:val="right" w:pos="10800"/>
-        </w:tabs>
-        <w:rPr>
-          <w:rFonts w:asciiTheme="majorHAnsi" w:hAnsiTheme="majorHAnsi" w:cstheme="majorHAnsi"/>
-          <w:sz w:val="22"/>
-          <w:szCs w:val="22"/>
-        </w:rPr>
-      </w:pPr>
-      <w:r>
-        <w:rPr>
-          <w:rFonts w:asciiTheme="majorHAnsi" w:hAnsiTheme="majorHAnsi" w:cstheme="majorHAnsi"/>
-          <w:b/>
-          <w:bCs/>
-          <w:sz w:val="22"/>
-          <w:szCs w:val="22"/>
-        </w:rPr>
-        <w:t xml:space="preserve">Le Chord: The Electronic Autoharp </w:t>
-      </w:r>
-      <w:r>
-        <w:rPr>
-          <w:rFonts w:asciiTheme="majorHAnsi" w:hAnsiTheme="majorHAnsi" w:cstheme="majorHAnsi"/>
-          <w:b/>
-          <w:sz w:val="22"/>
-          <w:szCs w:val="22"/>
-        </w:rPr>
-        <w:tab/>
-      </w:r>
-      <w:r>
-        <w:rPr>
-          <w:rFonts w:asciiTheme="majorHAnsi" w:hAnsiTheme="majorHAnsi" w:cstheme="majorHAnsi"/>
-          <w:sz w:val="22"/>
-          <w:szCs w:val="22"/>
-        </w:rPr>
-        <w:t>Los Angeles, CA</w:t>
-      </w:r>
-    </w:p>
-    <w:p>
-      <w:pPr>
-        <w:tabs>
-          <w:tab w:val="right" w:pos="10800"/>
-        </w:tabs>
-        <w:rPr>
-          <w:rFonts w:asciiTheme="majorHAnsi" w:hAnsiTheme="majorHAnsi" w:cstheme="majorHAnsi"/>
-          <w:i/>
-          <w:sz w:val="22"/>
-          <w:szCs w:val="22"/>
-        </w:rPr>
-      </w:pPr>
-      <w:r>
-        <w:rPr>
-          <w:rFonts w:asciiTheme="majorHAnsi" w:hAnsiTheme="majorHAnsi" w:cstheme="majorHAnsi"/>
-          <w:i/>
-          <w:sz w:val="22"/>
-          <w:szCs w:val="22"/>
-        </w:rPr>
-        <w:t>USC Makers</w:t>
-      </w:r>
-      <w:r>
-        <w:rPr>
-          <w:rFonts w:asciiTheme="majorHAnsi" w:hAnsiTheme="majorHAnsi" w:cstheme="majorHAnsi"/>
-          <w:i/>
-          <w:sz w:val="22"/>
-          <w:szCs w:val="22"/>
-        </w:rPr>
-        <w:tab/>
-      </w:r>
-      <w:r>
-        <w:rPr>
-          <w:rFonts w:asciiTheme="majorHAnsi" w:hAnsiTheme="majorHAnsi" w:cstheme="majorHAnsi"/>
-          <w:sz w:val="22"/>
-          <w:szCs w:val="22"/>
-        </w:rPr>
-        <w:t xml:space="preserve">September 2022 </w:t>
-      </w:r>
-      <w:r>
-        <w:rPr>
-          <w:rFonts w:asciiTheme="majorHAnsi" w:hAnsiTheme="majorHAnsi" w:cstheme="majorHAnsi"/>
-          <w:i/>
-          <w:sz w:val="22"/>
-          <w:szCs w:val="22"/>
-        </w:rPr>
-        <w:t xml:space="preserve"> </w:t>
-      </w:r>
-      <w:r>
-        <w:rPr>
-          <w:rFonts w:asciiTheme="majorHAnsi" w:hAnsiTheme="majorHAnsi" w:cstheme="majorHAnsi"/>
-          <w:sz w:val="22"/>
-          <w:szCs w:val="22"/>
-        </w:rPr>
-        <w:t xml:space="preserve">– </w:t>
-      </w:r>
-      <w:r>
-        <w:rPr>
-          <w:rFonts w:asciiTheme="majorHAnsi" w:hAnsiTheme="majorHAnsi" w:cstheme="majorHAnsi"/>
-          <w:sz w:val="22"/>
-          <w:szCs w:val="22"/>
-        </w:rPr>
-        <w:t>May 2023</w:t>
-      </w:r>
-    </w:p>
-    <w:p>
-      <w:pPr>
-        <w:pStyle w:val="ListParagraph"/>
-        <w:numPr>
-          <w:ilvl w:val="0"/>
-          <w:numId w:val="1"/>
-        </w:numPr>
-        <w:tabs>
-          <w:tab w:val="right" w:pos="10800"/>
-        </w:tabs>
-        <w:rPr>
-          <w:rFonts w:asciiTheme="majorHAnsi" w:hAnsiTheme="majorHAnsi" w:cstheme="majorHAnsi"/>
-          <w:sz w:val="22"/>
-          <w:szCs w:val="22"/>
-        </w:rPr>
-      </w:pPr>
-      <w:r>
-        <w:rPr>
-          <w:rFonts w:asciiTheme="majorHAnsi" w:hAnsiTheme="majorHAnsi" w:cstheme="majorHAnsi"/>
-          <w:sz w:val="22"/>
-          <w:szCs w:val="22"/>
-        </w:rPr>
-        <w:lastRenderedPageBreak/>
-        <w:t>Built an electronic autoharp using MIDI controller (Le Strum, Electrodistro DAISY) and designed breakout board (Eagle) and aesthetic casing (Fusion 360) to house electronics</w:t>
-      </w:r>
-    </w:p>
-    <w:p>
-      <w:pPr>
-        <w:pStyle w:val="ListParagraph"/>
-        <w:numPr>
-          <w:ilvl w:val="0"/>
-          <w:numId w:val="1"/>
-        </w:numPr>
-        <w:tabs>
-          <w:tab w:val="right" w:pos="10800"/>
-        </w:tabs>
-        <w:rPr>
-          <w:rFonts w:asciiTheme="majorHAnsi" w:hAnsiTheme="majorHAnsi" w:cstheme="majorHAnsi"/>
-          <w:sz w:val="22"/>
-          <w:szCs w:val="22"/>
-        </w:rPr>
-      </w:pPr>
-      <w:r>
-        <w:rPr>
-          <w:rFonts w:asciiTheme="majorHAnsi" w:hAnsiTheme="majorHAnsi" w:cstheme="majorHAnsi"/>
-          <w:sz w:val="22"/>
-          <w:szCs w:val="22"/>
-        </w:rPr>
-        <w:t>Utilized hardware debugging tools (oscilloscope, DMM) to troubleshoot hardware and connectivity issues</w:t>
-      </w:r>
-    </w:p>
-    <w:p>
-      <w:pPr>
-        <w:tabs>
-          <w:tab w:val="right" w:pos="10800"/>
-        </w:tabs>
-        <w:rPr>
-          <w:rFonts w:asciiTheme="majorHAnsi" w:hAnsiTheme="majorHAnsi" w:cstheme="majorHAnsi"/>
-          <w:sz w:val="22"/>
-          <w:szCs w:val="22"/>
-        </w:rPr>
-      </w:pPr>
-    </w:p>
-    <w:p>
-      <w:pPr>
-        <w:tabs>
-          <w:tab w:val="right" w:pos="10800"/>
-        </w:tabs>
-        <w:rPr>
-          <w:rFonts w:asciiTheme="majorHAnsi" w:hAnsiTheme="majorHAnsi" w:cstheme="majorHAnsi"/>
-          <w:sz w:val="22"/>
-          <w:szCs w:val="22"/>
-        </w:rPr>
-      </w:pPr>
-      <w:r>
-        <w:rPr>
-          <w:rFonts w:asciiTheme="majorHAnsi" w:hAnsiTheme="majorHAnsi" w:cstheme="majorHAnsi"/>
-          <w:b/>
-          <w:bCs/>
-          <w:sz w:val="22"/>
-          <w:szCs w:val="22"/>
-        </w:rPr>
-        <w:t>SmartGlowPickle</w:t>
-      </w:r>
-      <w:r>
-        <w:rPr>
-          <w:rFonts w:asciiTheme="majorHAnsi" w:hAnsiTheme="majorHAnsi" w:cstheme="majorHAnsi"/>
-          <w:b/>
-          <w:sz w:val="22"/>
-          <w:szCs w:val="22"/>
-        </w:rPr>
-        <w:tab/>
-      </w:r>
-      <w:r>
-        <w:rPr>
-          <w:rFonts w:asciiTheme="majorHAnsi" w:hAnsiTheme="majorHAnsi" w:cstheme="majorHAnsi"/>
-          <w:sz w:val="22"/>
-          <w:szCs w:val="22"/>
-        </w:rPr>
-        <w:t>Los Angeles, CA</w:t>
-      </w:r>
-    </w:p>
-    <w:p>
-      <w:pPr>
-        <w:tabs>
-          <w:tab w:val="right" w:pos="10800"/>
-        </w:tabs>
-        <w:rPr>
-          <w:rFonts w:asciiTheme="majorHAnsi" w:hAnsiTheme="majorHAnsi" w:cstheme="majorHAnsi"/>
-          <w:i/>
-          <w:sz w:val="22"/>
-          <w:szCs w:val="22"/>
-        </w:rPr>
-      </w:pPr>
-      <w:r>
-        <w:rPr>
-          <w:rFonts w:asciiTheme="majorHAnsi" w:hAnsiTheme="majorHAnsi" w:cstheme="majorHAnsi"/>
-          <w:i/>
-          <w:sz w:val="22"/>
-          <w:szCs w:val="22"/>
-        </w:rPr>
-        <w:t>USC IEEE HackIOT Competition</w:t>
-      </w:r>
-      <w:r>
-        <w:rPr>
-          <w:rFonts w:asciiTheme="majorHAnsi" w:hAnsiTheme="majorHAnsi" w:cstheme="majorHAnsi"/>
-          <w:i/>
-          <w:sz w:val="22"/>
-          <w:szCs w:val="22"/>
-        </w:rPr>
-        <w:tab/>
-      </w:r>
-      <w:r>
-        <w:rPr>
-          <w:rFonts w:asciiTheme="majorHAnsi" w:hAnsiTheme="majorHAnsi" w:cstheme="majorHAnsi"/>
-          <w:sz w:val="22"/>
-          <w:szCs w:val="22"/>
-        </w:rPr>
-        <w:t>April 2023</w:t>
-      </w:r>
-    </w:p>
-    <w:p>
-      <w:pPr>
-        <w:pStyle w:val="ListParagraph"/>
-        <w:numPr>
-          <w:ilvl w:val="0"/>
-          <w:numId w:val="1"/>
-        </w:numPr>
-        <w:tabs>
-          <w:tab w:val="right" w:pos="10800"/>
-        </w:tabs>
-        <w:rPr>
-          <w:rFonts w:asciiTheme="majorHAnsi" w:hAnsiTheme="majorHAnsi" w:cstheme="majorHAnsi"/>
-          <w:sz w:val="22"/>
-          <w:szCs w:val="22"/>
-        </w:rPr>
-      </w:pPr>
-      <w:r>
-        <w:rPr>
-          <w:rFonts w:asciiTheme="majorHAnsi" w:hAnsiTheme="majorHAnsi" w:cstheme="majorHAnsi"/>
-          <w:sz w:val="22"/>
-          <w:szCs w:val="22"/>
-        </w:rPr>
         <w:t>Implemented an innovative IoT project featuring a an unconventional OLED display using a pickle as a unique medium, thermistor temperature monitoring, sound feedback, and twitter capabilities through ESP32 module</w:t>
       </w:r>
     </w:p>
@@ -3173,6 +2605,7 @@
         </w:rPr>
       </w:pPr>
     </w:p>
+    <w:p/>
     <w:sectPr>
       <w:headerReference w:type="default" r:id="rId12"/>
       <w:pgSz w:w="12240" w:h="15840"/>
@@ -4330,6 +3763,18 @@
 </file>
 
 <file path=customXml/item1.xml><?xml version="1.0" encoding="utf-8"?>
+<p:properties xmlns:p="http://schemas.microsoft.com/office/2006/metadata/properties" xmlns:xsi="http://www.w3.org/2001/XMLSchema-instance" xmlns:pc="http://schemas.microsoft.com/office/infopath/2007/PartnerControls">
+  <documentManagement>
+    <_activity xmlns="e6a24e62-8d29-48f5-bffd-710487701f8d" xsi:nil="true"/>
+  </documentManagement>
+</p:properties>
+</file>
+
+<file path=customXml/item2.xml><?xml version="1.0" encoding="utf-8"?>
+<b:Sources xmlns:b="http://schemas.openxmlformats.org/officeDocument/2006/bibliography" xmlns="http://schemas.openxmlformats.org/officeDocument/2006/bibliography" SelectedStyle="\APASixthEditionOfficeOnline.xsl" StyleName="APA" Version="6"/>
+</file>
+
+<file path=customXml/item3.xml><?xml version="1.0" encoding="utf-8"?>
 <ct:contentTypeSchema xmlns:ct="http://schemas.microsoft.com/office/2006/metadata/contentType" xmlns:ma="http://schemas.microsoft.com/office/2006/metadata/properties/metaAttributes" ct:_="" ma:_="" ma:contentTypeName="Document" ma:contentTypeID="0x0101006E79CDAD9FA1A9419AC1173C01B07114" ma:contentTypeVersion="16" ma:contentTypeDescription="Create a new document." ma:contentTypeScope="" ma:versionID="11b95ab2d7b75b7305ecf1c99c5f7800">
   <xsd:schema xmlns:xsd="http://www.w3.org/2001/XMLSchema" xmlns:xs="http://www.w3.org/2001/XMLSchema" xmlns:p="http://schemas.microsoft.com/office/2006/metadata/properties" xmlns:ns3="e6a24e62-8d29-48f5-bffd-710487701f8d" xmlns:ns4="34c6ab7a-8ba5-4b21-aa9b-96da09163947" targetNamespace="http://schemas.microsoft.com/office/2006/metadata/properties" ma:root="true" ma:fieldsID="f9c51416c82804d82deaa9c2100332a4" ns3:_="" ns4:_="">
     <xsd:import namespace="e6a24e62-8d29-48f5-bffd-710487701f8d"/>
@@ -4568,18 +4013,6 @@
 </ct:contentTypeSchema>
 </file>
 
-<file path=customXml/item2.xml><?xml version="1.0" encoding="utf-8"?>
-<b:Sources xmlns:b="http://schemas.openxmlformats.org/officeDocument/2006/bibliography" xmlns="http://schemas.openxmlformats.org/officeDocument/2006/bibliography" SelectedStyle="\APASixthEditionOfficeOnline.xsl" StyleName="APA" Version="6"/>
-</file>
-
-<file path=customXml/item3.xml><?xml version="1.0" encoding="utf-8"?>
-<p:properties xmlns:p="http://schemas.microsoft.com/office/2006/metadata/properties" xmlns:xsi="http://www.w3.org/2001/XMLSchema-instance" xmlns:pc="http://schemas.microsoft.com/office/infopath/2007/PartnerControls">
-  <documentManagement>
-    <_activity xmlns="e6a24e62-8d29-48f5-bffd-710487701f8d" xsi:nil="true"/>
-  </documentManagement>
-</p:properties>
-</file>
-
 <file path=customXml/item4.xml><?xml version="1.0" encoding="utf-8"?>
 <?mso-contentType ?>
 <FormTemplates xmlns="http://schemas.microsoft.com/sharepoint/v3/contenttype/forms">
@@ -4590,6 +4023,24 @@
 </file>
 
 <file path=customXml/itemProps1.xml><?xml version="1.0" encoding="utf-8"?>
+<ds:datastoreItem xmlns:ds="http://schemas.openxmlformats.org/officeDocument/2006/customXml" ds:itemID="{287344CA-A052-4056-9C6A-CEA617CAAA54}">
+  <ds:schemaRefs>
+    <ds:schemaRef ds:uri="http://schemas.microsoft.com/office/2006/metadata/properties"/>
+    <ds:schemaRef ds:uri="http://schemas.microsoft.com/office/infopath/2007/PartnerControls"/>
+    <ds:schemaRef ds:uri="e6a24e62-8d29-48f5-bffd-710487701f8d"/>
+  </ds:schemaRefs>
+</ds:datastoreItem>
+</file>
+
+<file path=customXml/itemProps2.xml><?xml version="1.0" encoding="utf-8"?>
+<ds:datastoreItem xmlns:ds="http://schemas.openxmlformats.org/officeDocument/2006/customXml" ds:itemID="{9027C24E-B377-4BBA-99E2-F5CD0B87FB7B}">
+  <ds:schemaRefs>
+    <ds:schemaRef ds:uri="http://schemas.openxmlformats.org/officeDocument/2006/bibliography"/>
+  </ds:schemaRefs>
+</ds:datastoreItem>
+</file>
+
+<file path=customXml/itemProps3.xml><?xml version="1.0" encoding="utf-8"?>
 <ds:datastoreItem xmlns:ds="http://schemas.openxmlformats.org/officeDocument/2006/customXml" ds:itemID="{BD8C0B24-48FA-44D2-95A5-00A2CD1E79AE}">
   <ds:schemaRefs>
     <ds:schemaRef ds:uri="http://schemas.microsoft.com/office/2006/metadata/contentType"/>
@@ -4608,24 +4059,6 @@
 </ds:datastoreItem>
 </file>
 
-<file path=customXml/itemProps2.xml><?xml version="1.0" encoding="utf-8"?>
-<ds:datastoreItem xmlns:ds="http://schemas.openxmlformats.org/officeDocument/2006/customXml" ds:itemID="{9027C24E-B377-4BBA-99E2-F5CD0B87FB7B}">
-  <ds:schemaRefs>
-    <ds:schemaRef ds:uri="http://schemas.openxmlformats.org/officeDocument/2006/bibliography"/>
-  </ds:schemaRefs>
-</ds:datastoreItem>
-</file>
-
-<file path=customXml/itemProps3.xml><?xml version="1.0" encoding="utf-8"?>
-<ds:datastoreItem xmlns:ds="http://schemas.openxmlformats.org/officeDocument/2006/customXml" ds:itemID="{287344CA-A052-4056-9C6A-CEA617CAAA54}">
-  <ds:schemaRefs>
-    <ds:schemaRef ds:uri="http://schemas.microsoft.com/office/2006/metadata/properties"/>
-    <ds:schemaRef ds:uri="http://schemas.microsoft.com/office/infopath/2007/PartnerControls"/>
-    <ds:schemaRef ds:uri="e6a24e62-8d29-48f5-bffd-710487701f8d"/>
-  </ds:schemaRefs>
-</ds:datastoreItem>
-</file>
-
 <file path=customXml/itemProps4.xml><?xml version="1.0" encoding="utf-8"?>
 <ds:datastoreItem xmlns:ds="http://schemas.openxmlformats.org/officeDocument/2006/customXml" ds:itemID="{D615EF4D-1CCA-4171-89E5-05B46D3F08E1}">
   <ds:schemaRefs>

</xml_diff>

<commit_message>
idk what is going on
</commit_message>
<xml_diff>
--- a/Resume_Fa2025_all.docx
+++ b/Resume_Fa2025_all.docx
@@ -79,7 +79,14 @@
         <w:rPr>
           <w:rFonts w:asciiTheme="majorHAnsi" w:hAnsiTheme="majorHAnsi" w:cstheme="majorHAnsi"/>
         </w:rPr>
-        <w:t xml:space="preserve"> |</w:t>
+        <w:t xml:space="preserve"> </w:t>
+      </w:r>
+      <w:proofErr w:type="gramStart"/>
+      <w:r>
+        <w:rPr>
+          <w:rFonts w:asciiTheme="majorHAnsi" w:hAnsiTheme="majorHAnsi" w:cstheme="majorHAnsi"/>
+        </w:rPr>
+        <w:t>|</w:t>
       </w:r>
       <w:r>
         <w:rPr>
@@ -87,6 +94,7 @@
         </w:rPr>
         <w:t>(</w:t>
       </w:r>
+      <w:proofErr w:type="gramEnd"/>
       <w:r>
         <w:rPr>
           <w:rFonts w:asciiTheme="majorHAnsi" w:hAnsiTheme="majorHAnsi" w:cstheme="majorHAnsi"/>
@@ -127,14 +135,36 @@
         <w:rPr>
           <w:rFonts w:asciiTheme="majorHAnsi" w:hAnsiTheme="majorHAnsi" w:cstheme="majorHAnsi"/>
         </w:rPr>
-        <w:t>linkedin.com/in/erin-coulon/</w:t>
-      </w:r>
-      <w:r>
-        <w:rPr>
-          <w:rFonts w:asciiTheme="majorHAnsi" w:hAnsiTheme="majorHAnsi" w:cstheme="majorHAnsi"/>
-        </w:rPr>
-        <w:t>| Github</w:t>
-      </w:r>
+        <w:t>linkedin.com/in/</w:t>
+      </w:r>
+      <w:proofErr w:type="spellStart"/>
+      <w:r>
+        <w:rPr>
+          <w:rFonts w:asciiTheme="majorHAnsi" w:hAnsiTheme="majorHAnsi" w:cstheme="majorHAnsi"/>
+        </w:rPr>
+        <w:t>erin-coulon</w:t>
+      </w:r>
+      <w:proofErr w:type="spellEnd"/>
+      <w:r>
+        <w:rPr>
+          <w:rFonts w:asciiTheme="majorHAnsi" w:hAnsiTheme="majorHAnsi" w:cstheme="majorHAnsi"/>
+        </w:rPr>
+        <w:t>/</w:t>
+      </w:r>
+      <w:r>
+        <w:rPr>
+          <w:rFonts w:asciiTheme="majorHAnsi" w:hAnsiTheme="majorHAnsi" w:cstheme="majorHAnsi"/>
+        </w:rPr>
+        <w:t xml:space="preserve">| </w:t>
+      </w:r>
+      <w:proofErr w:type="spellStart"/>
+      <w:r>
+        <w:rPr>
+          <w:rFonts w:asciiTheme="majorHAnsi" w:hAnsiTheme="majorHAnsi" w:cstheme="majorHAnsi"/>
+        </w:rPr>
+        <w:t>Github</w:t>
+      </w:r>
+      <w:proofErr w:type="spellEnd"/>
     </w:p>
     <w:p>
       <w:pPr>
@@ -370,7 +400,25 @@
           <w:sz w:val="22"/>
           <w:szCs w:val="22"/>
         </w:rPr>
-        <w:t xml:space="preserve">Species-Specific Avian Call Detection and Intercall Modeling </w:t>
+        <w:t xml:space="preserve">Species-Specific Avian Call Detection and </w:t>
+      </w:r>
+      <w:proofErr w:type="spellStart"/>
+      <w:r>
+        <w:rPr>
+          <w:rFonts w:asciiTheme="majorHAnsi" w:hAnsiTheme="majorHAnsi" w:cstheme="majorHAnsi"/>
+          <w:sz w:val="22"/>
+          <w:szCs w:val="22"/>
+        </w:rPr>
+        <w:t>Intercall</w:t>
+      </w:r>
+      <w:proofErr w:type="spellEnd"/>
+      <w:r>
+        <w:rPr>
+          <w:rFonts w:asciiTheme="majorHAnsi" w:hAnsiTheme="majorHAnsi" w:cstheme="majorHAnsi"/>
+          <w:sz w:val="22"/>
+          <w:szCs w:val="22"/>
+        </w:rPr>
+        <w:t xml:space="preserve"> Modeling </w:t>
       </w:r>
       <w:r>
         <w:rPr>
@@ -553,8 +601,18 @@
           <w:sz w:val="22"/>
           <w:szCs w:val="22"/>
         </w:rPr>
-        <w:t>, SystemVerilog</w:t>
-      </w:r>
+        <w:t xml:space="preserve">, </w:t>
+      </w:r>
+      <w:proofErr w:type="spellStart"/>
+      <w:r>
+        <w:rPr>
+          <w:rFonts w:asciiTheme="majorHAnsi" w:hAnsiTheme="majorHAnsi" w:cstheme="majorHAnsi"/>
+          <w:sz w:val="22"/>
+          <w:szCs w:val="22"/>
+        </w:rPr>
+        <w:t>SystemVerilog</w:t>
+      </w:r>
+      <w:proofErr w:type="spellEnd"/>
       <w:r>
         <w:rPr>
           <w:rFonts w:asciiTheme="majorHAnsi" w:hAnsiTheme="majorHAnsi" w:cstheme="majorHAnsi"/>
@@ -582,23 +640,132 @@
           <w:sz w:val="22"/>
           <w:szCs w:val="22"/>
         </w:rPr>
-        <w:t xml:space="preserve">Software: </w:t>
-      </w:r>
-      <w:r>
-        <w:rPr>
-          <w:rFonts w:asciiTheme="majorHAnsi" w:hAnsiTheme="majorHAnsi" w:cstheme="majorHAnsi"/>
-          <w:sz w:val="22"/>
-          <w:szCs w:val="22"/>
-        </w:rPr>
-        <w:t xml:space="preserve"> Embedded development (Yocto, STM32cube, Azure ThreadX RTOS), FPGA &amp; Hardware Design (Vivado, Verilator, </w:t>
-      </w:r>
-      <w:r>
-        <w:rPr>
-          <w:rFonts w:asciiTheme="majorHAnsi" w:hAnsiTheme="majorHAnsi" w:cstheme="majorHAnsi"/>
-          <w:sz w:val="22"/>
-          <w:szCs w:val="22"/>
-        </w:rPr>
-        <w:t>Cadence Virtuoso, Quartus), Version control and tooling (git, docker, gdb)</w:t>
+        <w:t>Software</w:t>
+      </w:r>
+      <w:proofErr w:type="gramStart"/>
+      <w:r>
+        <w:rPr>
+          <w:rFonts w:asciiTheme="majorHAnsi" w:hAnsiTheme="majorHAnsi" w:cstheme="majorHAnsi"/>
+          <w:b/>
+          <w:sz w:val="22"/>
+          <w:szCs w:val="22"/>
+        </w:rPr>
+        <w:t xml:space="preserve">: </w:t>
+      </w:r>
+      <w:r>
+        <w:rPr>
+          <w:rFonts w:asciiTheme="majorHAnsi" w:hAnsiTheme="majorHAnsi" w:cstheme="majorHAnsi"/>
+          <w:sz w:val="22"/>
+          <w:szCs w:val="22"/>
+        </w:rPr>
+        <w:t xml:space="preserve"> Embedded</w:t>
+      </w:r>
+      <w:proofErr w:type="gramEnd"/>
+      <w:r>
+        <w:rPr>
+          <w:rFonts w:asciiTheme="majorHAnsi" w:hAnsiTheme="majorHAnsi" w:cstheme="majorHAnsi"/>
+          <w:sz w:val="22"/>
+          <w:szCs w:val="22"/>
+        </w:rPr>
+        <w:t xml:space="preserve"> development (</w:t>
+      </w:r>
+      <w:proofErr w:type="spellStart"/>
+      <w:r>
+        <w:rPr>
+          <w:rFonts w:asciiTheme="majorHAnsi" w:hAnsiTheme="majorHAnsi" w:cstheme="majorHAnsi"/>
+          <w:sz w:val="22"/>
+          <w:szCs w:val="22"/>
+        </w:rPr>
+        <w:t>Yocto</w:t>
+      </w:r>
+      <w:proofErr w:type="spellEnd"/>
+      <w:r>
+        <w:rPr>
+          <w:rFonts w:asciiTheme="majorHAnsi" w:hAnsiTheme="majorHAnsi" w:cstheme="majorHAnsi"/>
+          <w:sz w:val="22"/>
+          <w:szCs w:val="22"/>
+        </w:rPr>
+        <w:t xml:space="preserve">, STM32cube, Azure </w:t>
+      </w:r>
+      <w:proofErr w:type="spellStart"/>
+      <w:r>
+        <w:rPr>
+          <w:rFonts w:asciiTheme="majorHAnsi" w:hAnsiTheme="majorHAnsi" w:cstheme="majorHAnsi"/>
+          <w:sz w:val="22"/>
+          <w:szCs w:val="22"/>
+        </w:rPr>
+        <w:t>ThreadX</w:t>
+      </w:r>
+      <w:proofErr w:type="spellEnd"/>
+      <w:r>
+        <w:rPr>
+          <w:rFonts w:asciiTheme="majorHAnsi" w:hAnsiTheme="majorHAnsi" w:cstheme="majorHAnsi"/>
+          <w:sz w:val="22"/>
+          <w:szCs w:val="22"/>
+        </w:rPr>
+        <w:t xml:space="preserve"> RTOS), FPGA &amp; Hardware Design (</w:t>
+      </w:r>
+      <w:proofErr w:type="spellStart"/>
+      <w:r>
+        <w:rPr>
+          <w:rFonts w:asciiTheme="majorHAnsi" w:hAnsiTheme="majorHAnsi" w:cstheme="majorHAnsi"/>
+          <w:sz w:val="22"/>
+          <w:szCs w:val="22"/>
+        </w:rPr>
+        <w:t>Vivado</w:t>
+      </w:r>
+      <w:proofErr w:type="spellEnd"/>
+      <w:r>
+        <w:rPr>
+          <w:rFonts w:asciiTheme="majorHAnsi" w:hAnsiTheme="majorHAnsi" w:cstheme="majorHAnsi"/>
+          <w:sz w:val="22"/>
+          <w:szCs w:val="22"/>
+        </w:rPr>
+        <w:t xml:space="preserve">, </w:t>
+      </w:r>
+      <w:proofErr w:type="spellStart"/>
+      <w:r>
+        <w:rPr>
+          <w:rFonts w:asciiTheme="majorHAnsi" w:hAnsiTheme="majorHAnsi" w:cstheme="majorHAnsi"/>
+          <w:sz w:val="22"/>
+          <w:szCs w:val="22"/>
+        </w:rPr>
+        <w:t>Verilator</w:t>
+      </w:r>
+      <w:proofErr w:type="spellEnd"/>
+      <w:r>
+        <w:rPr>
+          <w:rFonts w:asciiTheme="majorHAnsi" w:hAnsiTheme="majorHAnsi" w:cstheme="majorHAnsi"/>
+          <w:sz w:val="22"/>
+          <w:szCs w:val="22"/>
+        </w:rPr>
+        <w:t xml:space="preserve">, </w:t>
+      </w:r>
+      <w:r>
+        <w:rPr>
+          <w:rFonts w:asciiTheme="majorHAnsi" w:hAnsiTheme="majorHAnsi" w:cstheme="majorHAnsi"/>
+          <w:sz w:val="22"/>
+          <w:szCs w:val="22"/>
+        </w:rPr>
+        <w:t xml:space="preserve">Cadence Virtuoso, Quartus), Version control and tooling (git, docker, </w:t>
+      </w:r>
+      <w:proofErr w:type="spellStart"/>
+      <w:r>
+        <w:rPr>
+          <w:rFonts w:asciiTheme="majorHAnsi" w:hAnsiTheme="majorHAnsi" w:cstheme="majorHAnsi"/>
+          <w:sz w:val="22"/>
+          <w:szCs w:val="22"/>
+        </w:rPr>
+        <w:t>gdb</w:t>
+      </w:r>
+      <w:proofErr w:type="spellEnd"/>
+      <w:r>
+        <w:rPr>
+          <w:rFonts w:asciiTheme="majorHAnsi" w:hAnsiTheme="majorHAnsi" w:cstheme="majorHAnsi"/>
+          <w:sz w:val="22"/>
+          <w:szCs w:val="22"/>
+        </w:rPr>
+        <w:t>)</w:t>
       </w:r>
     </w:p>
     <w:p>
@@ -630,8 +797,18 @@
           <w:sz w:val="22"/>
           <w:szCs w:val="22"/>
         </w:rPr>
-        <w:t>Microcontrollers (Arduino, STM32, nRF</w:t>
-      </w:r>
+        <w:t xml:space="preserve">Microcontrollers (Arduino, STM32, </w:t>
+      </w:r>
+      <w:proofErr w:type="spellStart"/>
+      <w:r>
+        <w:rPr>
+          <w:rFonts w:asciiTheme="majorHAnsi" w:hAnsiTheme="majorHAnsi" w:cstheme="majorHAnsi"/>
+          <w:sz w:val="22"/>
+          <w:szCs w:val="22"/>
+        </w:rPr>
+        <w:t>nRF</w:t>
+      </w:r>
+      <w:proofErr w:type="spellEnd"/>
       <w:r>
         <w:rPr>
           <w:rFonts w:asciiTheme="majorHAnsi" w:hAnsiTheme="majorHAnsi" w:cstheme="majorHAnsi"/>
@@ -646,7 +823,25 @@
           <w:sz w:val="22"/>
           <w:szCs w:val="22"/>
         </w:rPr>
-        <w:t xml:space="preserve">), Microprocessors (RaspberryPi), </w:t>
+        <w:t>), Microprocessors (</w:t>
+      </w:r>
+      <w:proofErr w:type="spellStart"/>
+      <w:r>
+        <w:rPr>
+          <w:rFonts w:asciiTheme="majorHAnsi" w:hAnsiTheme="majorHAnsi" w:cstheme="majorHAnsi"/>
+          <w:sz w:val="22"/>
+          <w:szCs w:val="22"/>
+        </w:rPr>
+        <w:t>RaspberryPi</w:t>
+      </w:r>
+      <w:proofErr w:type="spellEnd"/>
+      <w:r>
+        <w:rPr>
+          <w:rFonts w:asciiTheme="majorHAnsi" w:hAnsiTheme="majorHAnsi" w:cstheme="majorHAnsi"/>
+          <w:sz w:val="22"/>
+          <w:szCs w:val="22"/>
+        </w:rPr>
+        <w:t xml:space="preserve">), </w:t>
       </w:r>
       <w:r>
         <w:rPr>
@@ -856,7 +1051,25 @@
           <w:sz w:val="22"/>
           <w:szCs w:val="22"/>
         </w:rPr>
-        <w:t>Integrated a 3-axis accelerometer with a Mercury ST1 Zynq 7000 System-on-Module (SoM) to monitor physical disruptions in a free-space optical communications node</w:t>
+        <w:t>Integrated a 3-axis accelerometer with a Mercury ST1 Zynq 7000 System-on-Module (</w:t>
+      </w:r>
+      <w:proofErr w:type="spellStart"/>
+      <w:r>
+        <w:rPr>
+          <w:rFonts w:asciiTheme="majorHAnsi" w:hAnsiTheme="majorHAnsi" w:cstheme="majorHAnsi"/>
+          <w:sz w:val="22"/>
+          <w:szCs w:val="22"/>
+        </w:rPr>
+        <w:t>SoM</w:t>
+      </w:r>
+      <w:proofErr w:type="spellEnd"/>
+      <w:r>
+        <w:rPr>
+          <w:rFonts w:asciiTheme="majorHAnsi" w:hAnsiTheme="majorHAnsi" w:cstheme="majorHAnsi"/>
+          <w:sz w:val="22"/>
+          <w:szCs w:val="22"/>
+        </w:rPr>
+        <w:t>) to monitor physical disruptions in a free-space optical communications node</w:t>
       </w:r>
     </w:p>
     <w:p>
@@ -881,7 +1094,25 @@
           <w:sz w:val="22"/>
           <w:szCs w:val="22"/>
         </w:rPr>
-        <w:t>Developed C code leveraging the Industrial I/O (IIO) subsystem within a PetaLinux environment to interface with the accelerometer sensor</w:t>
+        <w:t xml:space="preserve">Developed C code leveraging the Industrial I/O (IIO) subsystem within a </w:t>
+      </w:r>
+      <w:proofErr w:type="spellStart"/>
+      <w:r>
+        <w:rPr>
+          <w:rFonts w:asciiTheme="majorHAnsi" w:hAnsiTheme="majorHAnsi" w:cstheme="majorHAnsi"/>
+          <w:sz w:val="22"/>
+          <w:szCs w:val="22"/>
+        </w:rPr>
+        <w:t>PetaLinux</w:t>
+      </w:r>
+      <w:proofErr w:type="spellEnd"/>
+      <w:r>
+        <w:rPr>
+          <w:rFonts w:asciiTheme="majorHAnsi" w:hAnsiTheme="majorHAnsi" w:cstheme="majorHAnsi"/>
+          <w:sz w:val="22"/>
+          <w:szCs w:val="22"/>
+        </w:rPr>
+        <w:t xml:space="preserve"> environment to interface with the accelerometer sensor</w:t>
       </w:r>
     </w:p>
     <w:p>
@@ -906,7 +1137,43 @@
           <w:sz w:val="22"/>
           <w:szCs w:val="22"/>
         </w:rPr>
-        <w:t>Designed and implemented SystemVerilog testbenches and FPGA logic on Mercury ST1 and Zynq 7000 platforms using Vivado to validate ASIC performance</w:t>
+        <w:t xml:space="preserve">Designed and implemented </w:t>
+      </w:r>
+      <w:proofErr w:type="spellStart"/>
+      <w:r>
+        <w:rPr>
+          <w:rFonts w:asciiTheme="majorHAnsi" w:hAnsiTheme="majorHAnsi" w:cstheme="majorHAnsi"/>
+          <w:sz w:val="22"/>
+          <w:szCs w:val="22"/>
+        </w:rPr>
+        <w:t>SystemVerilog</w:t>
+      </w:r>
+      <w:proofErr w:type="spellEnd"/>
+      <w:r>
+        <w:rPr>
+          <w:rFonts w:asciiTheme="majorHAnsi" w:hAnsiTheme="majorHAnsi" w:cstheme="majorHAnsi"/>
+          <w:sz w:val="22"/>
+          <w:szCs w:val="22"/>
+        </w:rPr>
+        <w:t xml:space="preserve"> testbenches and FPGA logic on Mercury ST1 and Zynq 7000 platforms using </w:t>
+      </w:r>
+      <w:proofErr w:type="spellStart"/>
+      <w:r>
+        <w:rPr>
+          <w:rFonts w:asciiTheme="majorHAnsi" w:hAnsiTheme="majorHAnsi" w:cstheme="majorHAnsi"/>
+          <w:sz w:val="22"/>
+          <w:szCs w:val="22"/>
+        </w:rPr>
+        <w:t>Vivado</w:t>
+      </w:r>
+      <w:proofErr w:type="spellEnd"/>
+      <w:r>
+        <w:rPr>
+          <w:rFonts w:asciiTheme="majorHAnsi" w:hAnsiTheme="majorHAnsi" w:cstheme="majorHAnsi"/>
+          <w:sz w:val="22"/>
+          <w:szCs w:val="22"/>
+        </w:rPr>
+        <w:t xml:space="preserve"> to validate ASIC performance</w:t>
       </w:r>
     </w:p>
     <w:p>
@@ -1107,7 +1374,25 @@
           <w:sz w:val="22"/>
           <w:szCs w:val="22"/>
         </w:rPr>
-        <w:t xml:space="preserve">Implemented FastCGI to ensure seamless data reporting for device status, improving upgrade visibility on Meraki Dashboard </w:t>
+        <w:t xml:space="preserve">Implemented </w:t>
+      </w:r>
+      <w:proofErr w:type="spellStart"/>
+      <w:r>
+        <w:rPr>
+          <w:rFonts w:asciiTheme="majorHAnsi" w:hAnsiTheme="majorHAnsi" w:cstheme="majorHAnsi"/>
+          <w:sz w:val="22"/>
+          <w:szCs w:val="22"/>
+        </w:rPr>
+        <w:t>FastCGI</w:t>
+      </w:r>
+      <w:proofErr w:type="spellEnd"/>
+      <w:r>
+        <w:rPr>
+          <w:rFonts w:asciiTheme="majorHAnsi" w:hAnsiTheme="majorHAnsi" w:cstheme="majorHAnsi"/>
+          <w:sz w:val="22"/>
+          <w:szCs w:val="22"/>
+        </w:rPr>
+        <w:t xml:space="preserve"> to ensure seamless data reporting for device status, improving upgrade visibility on Meraki Dashboard </w:t>
       </w:r>
     </w:p>
     <w:p>
@@ -1264,7 +1549,25 @@
           <w:sz w:val="22"/>
           <w:szCs w:val="22"/>
         </w:rPr>
-        <w:t>Integrated new generation microcontroller (STM32) and a real-time operating system (Azure ThreadX) with legacy devices to</w:t>
+        <w:t xml:space="preserve">Integrated new generation microcontroller (STM32) and a real-time operating system (Azure </w:t>
+      </w:r>
+      <w:proofErr w:type="spellStart"/>
+      <w:r>
+        <w:rPr>
+          <w:rFonts w:asciiTheme="majorHAnsi" w:hAnsiTheme="majorHAnsi" w:cstheme="majorHAnsi"/>
+          <w:sz w:val="22"/>
+          <w:szCs w:val="22"/>
+        </w:rPr>
+        <w:t>ThreadX</w:t>
+      </w:r>
+      <w:proofErr w:type="spellEnd"/>
+      <w:r>
+        <w:rPr>
+          <w:rFonts w:asciiTheme="majorHAnsi" w:hAnsiTheme="majorHAnsi" w:cstheme="majorHAnsi"/>
+          <w:sz w:val="22"/>
+          <w:szCs w:val="22"/>
+        </w:rPr>
+        <w:t>) with legacy devices to</w:t>
       </w:r>
       <w:r>
         <w:rPr>
@@ -1410,7 +1713,16 @@
           <w:sz w:val="22"/>
           <w:szCs w:val="22"/>
         </w:rPr>
-        <w:t xml:space="preserve">May 2024 </w:t>
+        <w:t xml:space="preserve">May </w:t>
+      </w:r>
+      <w:proofErr w:type="gramStart"/>
+      <w:r>
+        <w:rPr>
+          <w:rFonts w:asciiTheme="majorHAnsi" w:hAnsiTheme="majorHAnsi" w:cstheme="majorHAnsi"/>
+          <w:sz w:val="22"/>
+          <w:szCs w:val="22"/>
+        </w:rPr>
+        <w:t xml:space="preserve">2024 </w:t>
       </w:r>
       <w:r>
         <w:rPr>
@@ -1427,7 +1739,16 @@
           <w:sz w:val="22"/>
           <w:szCs w:val="22"/>
         </w:rPr>
-        <w:t>– Present</w:t>
+        <w:t>–</w:t>
+      </w:r>
+      <w:proofErr w:type="gramEnd"/>
+      <w:r>
+        <w:rPr>
+          <w:rFonts w:asciiTheme="majorHAnsi" w:hAnsiTheme="majorHAnsi" w:cstheme="majorHAnsi"/>
+          <w:sz w:val="22"/>
+          <w:szCs w:val="22"/>
+        </w:rPr>
+        <w:t xml:space="preserve"> Present</w:t>
       </w:r>
     </w:p>
     <w:p>
@@ -1515,7 +1836,29 @@
           <w:sz w:val="22"/>
           <w:szCs w:val="22"/>
         </w:rPr>
-        <w:t>Species-Specific Avian Call Detection and Intercall Modeling using Passive Acoustic Monitoring</w:t>
+        <w:t xml:space="preserve">Species-Specific Avian Call Detection and </w:t>
+      </w:r>
+      <w:proofErr w:type="spellStart"/>
+      <w:r>
+        <w:rPr>
+          <w:rFonts w:asciiTheme="majorHAnsi" w:hAnsiTheme="majorHAnsi" w:cstheme="majorHAnsi"/>
+          <w:b/>
+          <w:bCs/>
+          <w:sz w:val="22"/>
+          <w:szCs w:val="22"/>
+        </w:rPr>
+        <w:t>Intercall</w:t>
+      </w:r>
+      <w:proofErr w:type="spellEnd"/>
+      <w:r>
+        <w:rPr>
+          <w:rFonts w:asciiTheme="majorHAnsi" w:hAnsiTheme="majorHAnsi" w:cstheme="majorHAnsi"/>
+          <w:b/>
+          <w:bCs/>
+          <w:sz w:val="22"/>
+          <w:szCs w:val="22"/>
+        </w:rPr>
+        <w:t xml:space="preserve"> Modeling using Passive Acoustic Monitoring</w:t>
       </w:r>
       <w:r>
         <w:rPr>
@@ -1571,7 +1914,16 @@
           <w:sz w:val="22"/>
           <w:szCs w:val="22"/>
         </w:rPr>
-        <w:t xml:space="preserve">August 2024 </w:t>
+        <w:t xml:space="preserve">August </w:t>
+      </w:r>
+      <w:proofErr w:type="gramStart"/>
+      <w:r>
+        <w:rPr>
+          <w:rFonts w:asciiTheme="majorHAnsi" w:hAnsiTheme="majorHAnsi" w:cstheme="majorHAnsi"/>
+          <w:sz w:val="22"/>
+          <w:szCs w:val="22"/>
+        </w:rPr>
+        <w:t xml:space="preserve">2024 </w:t>
       </w:r>
       <w:r>
         <w:rPr>
@@ -1588,7 +1940,16 @@
           <w:sz w:val="22"/>
           <w:szCs w:val="22"/>
         </w:rPr>
-        <w:t xml:space="preserve">– </w:t>
+        <w:t>–</w:t>
+      </w:r>
+      <w:proofErr w:type="gramEnd"/>
+      <w:r>
+        <w:rPr>
+          <w:rFonts w:asciiTheme="majorHAnsi" w:hAnsiTheme="majorHAnsi" w:cstheme="majorHAnsi"/>
+          <w:sz w:val="22"/>
+          <w:szCs w:val="22"/>
+        </w:rPr>
+        <w:t xml:space="preserve"> </w:t>
       </w:r>
       <w:r>
         <w:rPr>
@@ -1700,6 +2061,7 @@
           <w:szCs w:val="22"/>
         </w:rPr>
       </w:pPr>
+      <w:proofErr w:type="spellStart"/>
       <w:r>
         <w:rPr>
           <w:rFonts w:asciiTheme="majorHAnsi" w:hAnsiTheme="majorHAnsi" w:cstheme="majorHAnsi"/>
@@ -1708,7 +2070,29 @@
           <w:sz w:val="22"/>
           <w:szCs w:val="22"/>
         </w:rPr>
-        <w:t xml:space="preserve">WanderCast -- </w:t>
+        <w:t>WanderCast</w:t>
+      </w:r>
+      <w:proofErr w:type="spellEnd"/>
+      <w:r>
+        <w:rPr>
+          <w:rFonts w:asciiTheme="majorHAnsi" w:hAnsiTheme="majorHAnsi" w:cstheme="majorHAnsi"/>
+          <w:b/>
+          <w:bCs/>
+          <w:sz w:val="22"/>
+          <w:szCs w:val="22"/>
+        </w:rPr>
+        <w:t xml:space="preserve"> -</w:t>
+      </w:r>
+      <w:proofErr w:type="gramStart"/>
+      <w:r>
+        <w:rPr>
+          <w:rFonts w:asciiTheme="majorHAnsi" w:hAnsiTheme="majorHAnsi" w:cstheme="majorHAnsi"/>
+          <w:b/>
+          <w:bCs/>
+          <w:sz w:val="22"/>
+          <w:szCs w:val="22"/>
+        </w:rPr>
+        <w:t xml:space="preserve">- </w:t>
       </w:r>
       <w:r>
         <w:rPr>
@@ -1725,7 +2109,16 @@
           <w:sz w:val="22"/>
           <w:szCs w:val="22"/>
         </w:rPr>
-        <w:t>Los Angeles, CA</w:t>
+        <w:t>Los</w:t>
+      </w:r>
+      <w:proofErr w:type="gramEnd"/>
+      <w:r>
+        <w:rPr>
+          <w:rFonts w:asciiTheme="majorHAnsi" w:hAnsiTheme="majorHAnsi" w:cstheme="majorHAnsi"/>
+          <w:sz w:val="22"/>
+          <w:szCs w:val="22"/>
+        </w:rPr>
+        <w:t xml:space="preserve"> Angeles, CA</w:t>
       </w:r>
     </w:p>
     <w:p>
@@ -1789,7 +2182,25 @@
           <w:sz w:val="22"/>
           <w:szCs w:val="22"/>
         </w:rPr>
-        <w:t>Implemented an innovative IoT project featuring a an unconventional OLED display using a pickle as a unique medium, thermistor temperature monitoring, sound feedback, and twitter capabilities through ESP32 module</w:t>
+        <w:t xml:space="preserve">Implemented an innovative IoT project featuring </w:t>
+      </w:r>
+      <w:proofErr w:type="gramStart"/>
+      <w:r>
+        <w:rPr>
+          <w:rFonts w:asciiTheme="majorHAnsi" w:hAnsiTheme="majorHAnsi" w:cstheme="majorHAnsi"/>
+          <w:sz w:val="22"/>
+          <w:szCs w:val="22"/>
+        </w:rPr>
+        <w:t>a an</w:t>
+      </w:r>
+      <w:proofErr w:type="gramEnd"/>
+      <w:r>
+        <w:rPr>
+          <w:rFonts w:asciiTheme="majorHAnsi" w:hAnsiTheme="majorHAnsi" w:cstheme="majorHAnsi"/>
+          <w:sz w:val="22"/>
+          <w:szCs w:val="22"/>
+        </w:rPr>
+        <w:t xml:space="preserve"> unconventional OLED display using a pickle as a unique medium, thermistor temperature monitoring, sound feedback, and twitter capabilities through ESP32 module</w:t>
       </w:r>
     </w:p>
     <w:p>
@@ -1823,7 +2234,27 @@
           <w:sz w:val="22"/>
           <w:szCs w:val="22"/>
         </w:rPr>
-        <w:t>Firmware Develoment, Testing, and PCB Design for the Analog Front End of Extended Gate</w:t>
+        <w:t xml:space="preserve">Firmware </w:t>
+      </w:r>
+      <w:proofErr w:type="spellStart"/>
+      <w:r>
+        <w:rPr>
+          <w:rFonts w:asciiTheme="majorHAnsi" w:hAnsiTheme="majorHAnsi" w:cstheme="majorHAnsi"/>
+          <w:b/>
+          <w:sz w:val="22"/>
+          <w:szCs w:val="22"/>
+        </w:rPr>
+        <w:t>Develoment</w:t>
+      </w:r>
+      <w:proofErr w:type="spellEnd"/>
+      <w:r>
+        <w:rPr>
+          <w:rFonts w:asciiTheme="majorHAnsi" w:hAnsiTheme="majorHAnsi" w:cstheme="majorHAnsi"/>
+          <w:b/>
+          <w:sz w:val="22"/>
+          <w:szCs w:val="22"/>
+        </w:rPr>
+        <w:t>, Testing, and PCB Design for the Analog Front End of Extended Gate</w:t>
       </w:r>
       <w:r>
         <w:rPr>
@@ -3133,10 +3564,23 @@
 </file>
 
 <file path=customXml/item1.xml><?xml version="1.0" encoding="utf-8"?>
-<b:Sources xmlns:b="http://schemas.openxmlformats.org/officeDocument/2006/bibliography" xmlns="http://schemas.openxmlformats.org/officeDocument/2006/bibliography" SelectedStyle="\APASixthEditionOfficeOnline.xsl" StyleName="APA" Version="6"/>
+<p:properties xmlns:p="http://schemas.microsoft.com/office/2006/metadata/properties" xmlns:xsi="http://www.w3.org/2001/XMLSchema-instance" xmlns:pc="http://schemas.microsoft.com/office/infopath/2007/PartnerControls">
+  <documentManagement>
+    <_activity xmlns="e6a24e62-8d29-48f5-bffd-710487701f8d" xsi:nil="true"/>
+  </documentManagement>
+</p:properties>
 </file>
 
 <file path=customXml/item2.xml><?xml version="1.0" encoding="utf-8"?>
+<?mso-contentType ?>
+<FormTemplates xmlns="http://schemas.microsoft.com/sharepoint/v3/contenttype/forms">
+  <Display>DocumentLibraryForm</Display>
+  <Edit>DocumentLibraryForm</Edit>
+  <New>DocumentLibraryForm</New>
+</FormTemplates>
+</file>
+
+<file path=customXml/item3.xml><?xml version="1.0" encoding="utf-8"?>
 <ct:contentTypeSchema xmlns:ct="http://schemas.microsoft.com/office/2006/metadata/contentType" xmlns:ma="http://schemas.microsoft.com/office/2006/metadata/properties/metaAttributes" ct:_="" ma:_="" ma:contentTypeName="Document" ma:contentTypeID="0x0101006E79CDAD9FA1A9419AC1173C01B07114" ma:contentTypeVersion="16" ma:contentTypeDescription="Create a new document." ma:contentTypeScope="" ma:versionID="11b95ab2d7b75b7305ecf1c99c5f7800">
   <xsd:schema xmlns:xsd="http://www.w3.org/2001/XMLSchema" xmlns:xs="http://www.w3.org/2001/XMLSchema" xmlns:p="http://schemas.microsoft.com/office/2006/metadata/properties" xmlns:ns3="e6a24e62-8d29-48f5-bffd-710487701f8d" xmlns:ns4="34c6ab7a-8ba5-4b21-aa9b-96da09163947" targetNamespace="http://schemas.microsoft.com/office/2006/metadata/properties" ma:root="true" ma:fieldsID="f9c51416c82804d82deaa9c2100332a4" ns3:_="" ns4:_="">
     <xsd:import namespace="e6a24e62-8d29-48f5-bffd-710487701f8d"/>
@@ -3375,32 +3819,29 @@
 </ct:contentTypeSchema>
 </file>
 
-<file path=customXml/item3.xml><?xml version="1.0" encoding="utf-8"?>
-<?mso-contentType ?>
-<FormTemplates xmlns="http://schemas.microsoft.com/sharepoint/v3/contenttype/forms">
-  <Display>DocumentLibraryForm</Display>
-  <Edit>DocumentLibraryForm</Edit>
-  <New>DocumentLibraryForm</New>
-</FormTemplates>
-</file>
-
 <file path=customXml/item4.xml><?xml version="1.0" encoding="utf-8"?>
-<p:properties xmlns:p="http://schemas.microsoft.com/office/2006/metadata/properties" xmlns:xsi="http://www.w3.org/2001/XMLSchema-instance" xmlns:pc="http://schemas.microsoft.com/office/infopath/2007/PartnerControls">
-  <documentManagement>
-    <_activity xmlns="e6a24e62-8d29-48f5-bffd-710487701f8d" xsi:nil="true"/>
-  </documentManagement>
-</p:properties>
+<b:Sources xmlns:b="http://schemas.openxmlformats.org/officeDocument/2006/bibliography" xmlns="http://schemas.openxmlformats.org/officeDocument/2006/bibliography" SelectedStyle="\APASixthEditionOfficeOnline.xsl" StyleName="APA" Version="6"/>
 </file>
 
 <file path=customXml/itemProps1.xml><?xml version="1.0" encoding="utf-8"?>
-<ds:datastoreItem xmlns:ds="http://schemas.openxmlformats.org/officeDocument/2006/customXml" ds:itemID="{9027C24E-B377-4BBA-99E2-F5CD0B87FB7B}">
+<ds:datastoreItem xmlns:ds="http://schemas.openxmlformats.org/officeDocument/2006/customXml" ds:itemID="{287344CA-A052-4056-9C6A-CEA617CAAA54}">
   <ds:schemaRefs>
-    <ds:schemaRef ds:uri="http://schemas.openxmlformats.org/officeDocument/2006/bibliography"/>
+    <ds:schemaRef ds:uri="http://schemas.microsoft.com/office/2006/metadata/properties"/>
+    <ds:schemaRef ds:uri="http://schemas.microsoft.com/office/infopath/2007/PartnerControls"/>
+    <ds:schemaRef ds:uri="e6a24e62-8d29-48f5-bffd-710487701f8d"/>
   </ds:schemaRefs>
 </ds:datastoreItem>
 </file>
 
 <file path=customXml/itemProps2.xml><?xml version="1.0" encoding="utf-8"?>
+<ds:datastoreItem xmlns:ds="http://schemas.openxmlformats.org/officeDocument/2006/customXml" ds:itemID="{D615EF4D-1CCA-4171-89E5-05B46D3F08E1}">
+  <ds:schemaRefs>
+    <ds:schemaRef ds:uri="http://schemas.microsoft.com/sharepoint/v3/contenttype/forms"/>
+  </ds:schemaRefs>
+</ds:datastoreItem>
+</file>
+
+<file path=customXml/itemProps3.xml><?xml version="1.0" encoding="utf-8"?>
 <ds:datastoreItem xmlns:ds="http://schemas.openxmlformats.org/officeDocument/2006/customXml" ds:itemID="{BD8C0B24-48FA-44D2-95A5-00A2CD1E79AE}">
   <ds:schemaRefs>
     <ds:schemaRef ds:uri="http://schemas.microsoft.com/office/2006/metadata/contentType"/>
@@ -3419,20 +3860,10 @@
 </ds:datastoreItem>
 </file>
 
-<file path=customXml/itemProps3.xml><?xml version="1.0" encoding="utf-8"?>
-<ds:datastoreItem xmlns:ds="http://schemas.openxmlformats.org/officeDocument/2006/customXml" ds:itemID="{D615EF4D-1CCA-4171-89E5-05B46D3F08E1}">
+<file path=customXml/itemProps4.xml><?xml version="1.0" encoding="utf-8"?>
+<ds:datastoreItem xmlns:ds="http://schemas.openxmlformats.org/officeDocument/2006/customXml" ds:itemID="{9027C24E-B377-4BBA-99E2-F5CD0B87FB7B}">
   <ds:schemaRefs>
-    <ds:schemaRef ds:uri="http://schemas.microsoft.com/sharepoint/v3/contenttype/forms"/>
-  </ds:schemaRefs>
-</ds:datastoreItem>
-</file>
-
-<file path=customXml/itemProps4.xml><?xml version="1.0" encoding="utf-8"?>
-<ds:datastoreItem xmlns:ds="http://schemas.openxmlformats.org/officeDocument/2006/customXml" ds:itemID="{287344CA-A052-4056-9C6A-CEA617CAAA54}">
-  <ds:schemaRefs>
-    <ds:schemaRef ds:uri="http://schemas.microsoft.com/office/2006/metadata/properties"/>
-    <ds:schemaRef ds:uri="http://schemas.microsoft.com/office/infopath/2007/PartnerControls"/>
-    <ds:schemaRef ds:uri="e6a24e62-8d29-48f5-bffd-710487701f8d"/>
+    <ds:schemaRef ds:uri="http://schemas.openxmlformats.org/officeDocument/2006/bibliography"/>
   </ds:schemaRefs>
 </ds:datastoreItem>
 </file>
</xml_diff>